<commit_message>
neuere Version der Anleitung, muss aber nochmal überarbeitet werden
</commit_message>
<xml_diff>
--- a/0009-15.03.24-BOT-Helper-Anleitung.docx
+++ b/0009-15.03.24-BOT-Helper-Anleitung.docx
@@ -57,7 +57,7 @@
           <w:sz w:val="24"/>
           <w:szCs w:val="24"/>
         </w:rPr>
-        <w:t>Einleitung</w:t>
+        <w:t>Systemanforderungen</w:t>
       </w:r>
     </w:p>
     <w:p>
@@ -77,7 +77,7 @@
           <w:sz w:val="24"/>
           <w:szCs w:val="24"/>
         </w:rPr>
-        <w:t>Schritt 1: Starten der Software</w:t>
+        <w:t>Einleitung</w:t>
       </w:r>
     </w:p>
     <w:p>
@@ -97,14 +97,7 @@
           <w:sz w:val="24"/>
           <w:szCs w:val="24"/>
         </w:rPr>
-        <w:t xml:space="preserve">Schritt 2: </w:t>
-      </w:r>
-      <w:r>
-        <w:rPr>
-          <w:sz w:val="24"/>
-          <w:szCs w:val="24"/>
-        </w:rPr>
-        <w:t>Auswahl von Dateien</w:t>
+        <w:t>Schritt 1: Starten der Software</w:t>
       </w:r>
     </w:p>
     <w:p>
@@ -124,7 +117,14 @@
           <w:sz w:val="24"/>
           <w:szCs w:val="24"/>
         </w:rPr>
-        <w:t>Schritt 3: Verarbeiten der ausgewählten Dateien</w:t>
+        <w:t xml:space="preserve">Schritt 2: </w:t>
+      </w:r>
+      <w:r>
+        <w:rPr>
+          <w:sz w:val="24"/>
+          <w:szCs w:val="24"/>
+        </w:rPr>
+        <w:t>Auswahl von Dateien</w:t>
       </w:r>
     </w:p>
     <w:p>
@@ -144,7 +144,7 @@
           <w:sz w:val="24"/>
           <w:szCs w:val="24"/>
         </w:rPr>
-        <w:t xml:space="preserve">Schritt 4: Anzeigen der verarbeiteten Dateien </w:t>
+        <w:t>Schritt 3: Verarbeiten der ausgewählten Dateien</w:t>
       </w:r>
     </w:p>
     <w:p>
@@ -164,7 +164,68 @@
           <w:sz w:val="24"/>
           <w:szCs w:val="24"/>
         </w:rPr>
-        <w:t>Schritt 5: Schließen der Software</w:t>
+        <w:t xml:space="preserve">Schritt </w:t>
+      </w:r>
+      <w:r>
+        <w:rPr>
+          <w:sz w:val="24"/>
+          <w:szCs w:val="24"/>
+        </w:rPr>
+        <w:t>4</w:t>
+      </w:r>
+      <w:r>
+        <w:rPr>
+          <w:sz w:val="24"/>
+          <w:szCs w:val="24"/>
+        </w:rPr>
+        <w:t xml:space="preserve">: </w:t>
+      </w:r>
+      <w:r>
+        <w:rPr>
+          <w:sz w:val="24"/>
+          <w:szCs w:val="24"/>
+        </w:rPr>
+        <w:t>Bestätigung des Erfolgs</w:t>
+      </w:r>
+    </w:p>
+    <w:p>
+      <w:pPr>
+        <w:pStyle w:val="Listenabsatz"/>
+        <w:numPr>
+          <w:ilvl w:val="0"/>
+          <w:numId w:val="3"/>
+        </w:numPr>
+        <w:rPr>
+          <w:sz w:val="24"/>
+          <w:szCs w:val="24"/>
+        </w:rPr>
+      </w:pPr>
+      <w:r>
+        <w:rPr>
+          <w:sz w:val="24"/>
+          <w:szCs w:val="24"/>
+        </w:rPr>
+        <w:t>Schritt 6: Erstellung des ZIP-Archivs</w:t>
+      </w:r>
+    </w:p>
+    <w:p>
+      <w:pPr>
+        <w:pStyle w:val="Listenabsatz"/>
+        <w:numPr>
+          <w:ilvl w:val="0"/>
+          <w:numId w:val="3"/>
+        </w:numPr>
+        <w:rPr>
+          <w:sz w:val="24"/>
+          <w:szCs w:val="24"/>
+        </w:rPr>
+      </w:pPr>
+      <w:r>
+        <w:rPr>
+          <w:sz w:val="24"/>
+          <w:szCs w:val="24"/>
+        </w:rPr>
+        <w:t>Schritt 7: Schließen der Software</w:t>
       </w:r>
     </w:p>
     <w:p>
@@ -207,99 +268,55 @@
           <w:szCs w:val="24"/>
         </w:rPr>
         <w:lastRenderedPageBreak/>
-        <w:t>Einleitung:</w:t>
-      </w:r>
-    </w:p>
-    <w:p>
-      <w:pPr>
-        <w:rPr>
-          <w:sz w:val="24"/>
-          <w:szCs w:val="24"/>
-        </w:rPr>
-      </w:pPr>
-      <w:r>
-        <w:rPr>
-          <w:sz w:val="24"/>
-          <w:szCs w:val="24"/>
-        </w:rPr>
-        <w:t>Diese Anleitung führt Sie durch den Prozess der Verwendung der Software "</w:t>
-      </w:r>
-      <w:r>
-        <w:rPr>
-          <w:sz w:val="24"/>
-          <w:szCs w:val="24"/>
-        </w:rPr>
-        <w:t>BOT-Helper</w:t>
-      </w:r>
-      <w:r>
-        <w:rPr>
-          <w:sz w:val="24"/>
-          <w:szCs w:val="24"/>
-        </w:rPr>
-        <w:t xml:space="preserve">", </w:t>
-      </w:r>
-      <w:r>
-        <w:rPr>
-          <w:sz w:val="24"/>
-          <w:szCs w:val="24"/>
-        </w:rPr>
-        <w:t>die</w:t>
-      </w:r>
-      <w:r>
-        <w:rPr>
-          <w:sz w:val="24"/>
-          <w:szCs w:val="24"/>
-        </w:rPr>
-        <w:t xml:space="preserve"> Ihnen bei der Erstellung von Laufzetteln, Anwesenheitslisten und Raumplänen für den Berufsorientierungstag hilft. Die folgenden Schritte </w:t>
-      </w:r>
-      <w:r>
-        <w:rPr>
-          <w:sz w:val="24"/>
-          <w:szCs w:val="24"/>
-        </w:rPr>
-        <w:t>führen Sie durch d</w:t>
-      </w:r>
-      <w:r>
-        <w:rPr>
-          <w:sz w:val="24"/>
-          <w:szCs w:val="24"/>
-        </w:rPr>
-        <w:t>ie</w:t>
-      </w:r>
-      <w:r>
-        <w:rPr>
-          <w:sz w:val="24"/>
-          <w:szCs w:val="24"/>
-        </w:rPr>
-        <w:t xml:space="preserve"> gesamte </w:t>
-      </w:r>
-      <w:r>
-        <w:rPr>
-          <w:sz w:val="24"/>
-          <w:szCs w:val="24"/>
-        </w:rPr>
-        <w:t>Benutzung</w:t>
-      </w:r>
-      <w:r>
-        <w:rPr>
-          <w:sz w:val="24"/>
-          <w:szCs w:val="24"/>
-        </w:rPr>
-        <w:t xml:space="preserve">, um die Software erfolgreich auf Ihrem System </w:t>
-      </w:r>
-      <w:r>
-        <w:rPr>
-          <w:sz w:val="24"/>
-          <w:szCs w:val="24"/>
-        </w:rPr>
-        <w:t>auszuführen</w:t>
-      </w:r>
-      <w:r>
-        <w:rPr>
-          <w:sz w:val="24"/>
-          <w:szCs w:val="24"/>
-        </w:rPr>
-        <w:t>.</w:t>
+        <w:t>Systemanforderungen</w:t>
+      </w:r>
+    </w:p>
+    <w:p>
+      <w:pPr>
+        <w:rPr>
+          <w:sz w:val="24"/>
+          <w:szCs w:val="24"/>
+        </w:rPr>
+      </w:pPr>
+      <w:proofErr w:type="spellStart"/>
+      <w:r>
+        <w:rPr>
+          <w:sz w:val="24"/>
+          <w:szCs w:val="24"/>
+        </w:rPr>
+        <w:t>Runtime</w:t>
+      </w:r>
+      <w:proofErr w:type="spellEnd"/>
+      <w:r>
+        <w:rPr>
+          <w:sz w:val="24"/>
+          <w:szCs w:val="24"/>
+        </w:rPr>
+        <w:t xml:space="preserve"> </w:t>
+      </w:r>
+      <w:proofErr w:type="spellStart"/>
+      <w:r>
+        <w:rPr>
+          <w:sz w:val="24"/>
+          <w:szCs w:val="24"/>
+        </w:rPr>
+        <w:t>Envirement</w:t>
+      </w:r>
+      <w:proofErr w:type="spellEnd"/>
+    </w:p>
+    <w:p>
+      <w:pPr>
+        <w:rPr>
+          <w:sz w:val="24"/>
+          <w:szCs w:val="24"/>
+        </w:rPr>
+      </w:pPr>
+      <w:r>
+        <w:rPr>
+          <w:sz w:val="24"/>
+          <w:szCs w:val="24"/>
+        </w:rPr>
+        <w:t>Windows Betriebssystem</w:t>
       </w:r>
     </w:p>
     <w:p>
@@ -319,103 +336,248 @@
           <w:szCs w:val="24"/>
         </w:rPr>
       </w:pPr>
-      <w:r>
+    </w:p>
+    <w:p>
+      <w:pPr>
         <w:rPr>
           <w:b/>
           <w:bCs/>
           <w:sz w:val="24"/>
           <w:szCs w:val="24"/>
         </w:rPr>
-        <w:t>Schritt 1: Starten der Software</w:t>
-      </w:r>
-    </w:p>
-    <w:p>
-      <w:pPr>
-        <w:rPr>
-          <w:sz w:val="24"/>
-          <w:szCs w:val="24"/>
-        </w:rPr>
-      </w:pPr>
-      <w:r>
-        <w:rPr>
-          <w:sz w:val="24"/>
-          <w:szCs w:val="24"/>
-        </w:rPr>
-        <w:t>Starten Sie die Software "</w:t>
-      </w:r>
-      <w:r>
-        <w:rPr>
-          <w:sz w:val="24"/>
-          <w:szCs w:val="24"/>
-        </w:rPr>
-        <w:t>BOT-Helper</w:t>
-      </w:r>
-      <w:r>
-        <w:rPr>
-          <w:sz w:val="24"/>
-          <w:szCs w:val="24"/>
-        </w:rPr>
-        <w:t>", indem Sie die ausführbare Datei</w:t>
-      </w:r>
-      <w:r>
-        <w:rPr>
-          <w:sz w:val="24"/>
-          <w:szCs w:val="24"/>
-        </w:rPr>
-        <w:t xml:space="preserve"> </w:t>
-      </w:r>
-      <w:r>
-        <w:rPr>
-          <w:sz w:val="24"/>
-          <w:szCs w:val="24"/>
-        </w:rPr>
-        <w:t>doppelklicken.</w:t>
-      </w:r>
-    </w:p>
-    <w:p>
-      <w:pPr>
-        <w:rPr>
-          <w:sz w:val="24"/>
-          <w:szCs w:val="24"/>
-        </w:rPr>
-      </w:pPr>
-    </w:p>
-    <w:p>
-      <w:pPr>
+      </w:pPr>
+      <w:r>
         <w:rPr>
           <w:b/>
           <w:bCs/>
           <w:sz w:val="24"/>
           <w:szCs w:val="24"/>
         </w:rPr>
-      </w:pPr>
-      <w:r>
+        <w:t>Einleitung:</w:t>
+      </w:r>
+    </w:p>
+    <w:p>
+      <w:pPr>
+        <w:rPr>
+          <w:sz w:val="24"/>
+          <w:szCs w:val="24"/>
+        </w:rPr>
+      </w:pPr>
+      <w:r>
+        <w:rPr>
+          <w:sz w:val="24"/>
+          <w:szCs w:val="24"/>
+        </w:rPr>
+        <w:t>Diese Anleitung führt Sie durch den Prozess der Verwendung der Software "</w:t>
+      </w:r>
+      <w:r>
+        <w:rPr>
+          <w:sz w:val="24"/>
+          <w:szCs w:val="24"/>
+        </w:rPr>
+        <w:t>BOT-Helper</w:t>
+      </w:r>
+      <w:r>
+        <w:rPr>
+          <w:sz w:val="24"/>
+          <w:szCs w:val="24"/>
+        </w:rPr>
+        <w:t xml:space="preserve">", </w:t>
+      </w:r>
+      <w:r>
+        <w:rPr>
+          <w:sz w:val="24"/>
+          <w:szCs w:val="24"/>
+        </w:rPr>
+        <w:t>die</w:t>
+      </w:r>
+      <w:r>
+        <w:rPr>
+          <w:sz w:val="24"/>
+          <w:szCs w:val="24"/>
+        </w:rPr>
+        <w:t xml:space="preserve"> Ihnen bei der Erstellung von Laufzetteln, Anwesenheitslisten und Raumplänen für den Berufsorientierungstag hilft. Die folgenden Schritte </w:t>
+      </w:r>
+      <w:r>
+        <w:rPr>
+          <w:sz w:val="24"/>
+          <w:szCs w:val="24"/>
+        </w:rPr>
+        <w:t>führen Sie durch d</w:t>
+      </w:r>
+      <w:r>
+        <w:rPr>
+          <w:sz w:val="24"/>
+          <w:szCs w:val="24"/>
+        </w:rPr>
+        <w:t>ie</w:t>
+      </w:r>
+      <w:r>
+        <w:rPr>
+          <w:sz w:val="24"/>
+          <w:szCs w:val="24"/>
+        </w:rPr>
+        <w:t xml:space="preserve"> gesamte </w:t>
+      </w:r>
+      <w:r>
+        <w:rPr>
+          <w:sz w:val="24"/>
+          <w:szCs w:val="24"/>
+        </w:rPr>
+        <w:t>Benutzung</w:t>
+      </w:r>
+      <w:r>
+        <w:rPr>
+          <w:sz w:val="24"/>
+          <w:szCs w:val="24"/>
+        </w:rPr>
+        <w:t xml:space="preserve">, um die Software erfolgreich auf Ihrem System </w:t>
+      </w:r>
+      <w:r>
+        <w:rPr>
+          <w:sz w:val="24"/>
+          <w:szCs w:val="24"/>
+        </w:rPr>
+        <w:t>auszuführen</w:t>
+      </w:r>
+      <w:r>
+        <w:rPr>
+          <w:sz w:val="24"/>
+          <w:szCs w:val="24"/>
+        </w:rPr>
+        <w:t>.</w:t>
+      </w:r>
+    </w:p>
+    <w:p>
+      <w:pPr>
+        <w:rPr>
+          <w:sz w:val="24"/>
+          <w:szCs w:val="24"/>
+        </w:rPr>
+      </w:pPr>
+    </w:p>
+    <w:p>
+      <w:pPr>
         <w:rPr>
           <w:b/>
           <w:bCs/>
           <w:sz w:val="24"/>
           <w:szCs w:val="24"/>
         </w:rPr>
+      </w:pPr>
+      <w:r>
+        <w:rPr>
+          <w:b/>
+          <w:bCs/>
+          <w:sz w:val="24"/>
+          <w:szCs w:val="24"/>
+        </w:rPr>
+        <w:t>Schritt 1: Starten der Software</w:t>
+      </w:r>
+    </w:p>
+    <w:p>
+      <w:pPr>
+        <w:rPr>
+          <w:sz w:val="24"/>
+          <w:szCs w:val="24"/>
+        </w:rPr>
+      </w:pPr>
+      <w:r>
+        <w:rPr>
+          <w:sz w:val="24"/>
+          <w:szCs w:val="24"/>
+        </w:rPr>
+        <w:t>Starten Sie die Software "</w:t>
+      </w:r>
+      <w:r>
+        <w:rPr>
+          <w:sz w:val="24"/>
+          <w:szCs w:val="24"/>
+        </w:rPr>
+        <w:t>BOT-Helper</w:t>
+      </w:r>
+      <w:r>
+        <w:rPr>
+          <w:sz w:val="24"/>
+          <w:szCs w:val="24"/>
+        </w:rPr>
+        <w:t>", indem Sie die ausführbare Datei</w:t>
+      </w:r>
+      <w:r>
+        <w:rPr>
+          <w:sz w:val="24"/>
+          <w:szCs w:val="24"/>
+        </w:rPr>
+        <w:t xml:space="preserve"> </w:t>
+      </w:r>
+      <w:r>
+        <w:rPr>
+          <w:sz w:val="24"/>
+          <w:szCs w:val="24"/>
+        </w:rPr>
+        <w:t>doppelklicken.</w:t>
+      </w:r>
+    </w:p>
+    <w:p>
+      <w:pPr>
+        <w:rPr>
+          <w:sz w:val="24"/>
+          <w:szCs w:val="24"/>
+        </w:rPr>
+      </w:pPr>
+    </w:p>
+    <w:p>
+      <w:pPr>
+        <w:rPr>
+          <w:b/>
+          <w:bCs/>
+          <w:sz w:val="24"/>
+          <w:szCs w:val="24"/>
+        </w:rPr>
+      </w:pPr>
+      <w:r>
+        <w:rPr>
+          <w:b/>
+          <w:bCs/>
+          <w:sz w:val="24"/>
+          <w:szCs w:val="24"/>
+        </w:rPr>
         <w:t>Schritt 2: Auswahl von Dateien</w:t>
       </w:r>
     </w:p>
     <w:p>
       <w:pPr>
-        <w:rPr>
-          <w:sz w:val="24"/>
-          <w:szCs w:val="24"/>
-        </w:rPr>
-      </w:pPr>
-      <w:r>
         <w:rPr>
           <w:noProof/>
           <w:lang w:eastAsia="de-DE"/>
         </w:rPr>
+      </w:pPr>
+      <w:r>
+        <w:rPr>
+          <w:noProof/>
+        </w:rPr>
+        <w:lastRenderedPageBreak/>
         <w:drawing>
-          <wp:inline distT="0" distB="0" distL="0" distR="0" wp14:anchorId="12CB7E27" wp14:editId="23B3673A">
-            <wp:extent cx="5760720" cy="4048760"/>
-            <wp:effectExtent l="0" t="0" r="0" b="8890"/>
-            <wp:docPr id="1601577358" name="Grafik 1" descr="Ein Bild, das Text, Screenshot, Schrift, Zahl enthält.&#10;&#10;Automatisch generierte Beschreibung"/>
+          <wp:anchor distT="0" distB="0" distL="114300" distR="114300" simplePos="0" relativeHeight="251650048" behindDoc="0" locked="0" layoutInCell="1" allowOverlap="1" wp14:anchorId="3FA87907" wp14:editId="2D4FDCCF">
+            <wp:simplePos x="0" y="0"/>
+            <wp:positionH relativeFrom="column">
+              <wp:posOffset>1905</wp:posOffset>
+            </wp:positionH>
+            <wp:positionV relativeFrom="paragraph">
+              <wp:posOffset>635</wp:posOffset>
+            </wp:positionV>
+            <wp:extent cx="5760720" cy="6023610"/>
+            <wp:effectExtent l="0" t="0" r="0" b="0"/>
+            <wp:wrapThrough wrapText="bothSides">
+              <wp:wrapPolygon edited="0">
+                <wp:start x="0" y="0"/>
+                <wp:lineTo x="0" y="21518"/>
+                <wp:lineTo x="21500" y="21518"/>
+                <wp:lineTo x="21500" y="0"/>
+                <wp:lineTo x="0" y="0"/>
+              </wp:wrapPolygon>
+            </wp:wrapThrough>
+            <wp:docPr id="811788052" name="Grafik 1" descr="Ein Bild, das Text, Screenshot, Schrift, Display enthält.&#10;&#10;Automatisch generierte Beschreibung"/>
             <wp:cNvGraphicFramePr>
               <a:graphicFrameLocks xmlns:a="http://schemas.openxmlformats.org/drawingml/2006/main" noChangeAspect="1"/>
             </wp:cNvGraphicFramePr>
@@ -423,11 +585,17 @@
               <a:graphicData uri="http://schemas.openxmlformats.org/drawingml/2006/picture">
                 <pic:pic xmlns:pic="http://schemas.openxmlformats.org/drawingml/2006/picture">
                   <pic:nvPicPr>
-                    <pic:cNvPr id="1601577358" name="Grafik 1" descr="Ein Bild, das Text, Screenshot, Schrift, Zahl enthält.&#10;&#10;Automatisch generierte Beschreibung"/>
+                    <pic:cNvPr id="811788052" name="Grafik 1" descr="Ein Bild, das Text, Screenshot, Schrift, Display enthält.&#10;&#10;Automatisch generierte Beschreibung"/>
                     <pic:cNvPicPr/>
                   </pic:nvPicPr>
                   <pic:blipFill>
-                    <a:blip r:embed="rId5"/>
+                    <a:blip r:embed="rId5">
+                      <a:extLst>
+                        <a:ext uri="{28A0092B-C50C-407E-A947-70E740481C1C}">
+                          <a14:useLocalDpi xmlns:a14="http://schemas.microsoft.com/office/drawing/2010/main" val="0"/>
+                        </a:ext>
+                      </a:extLst>
+                    </a:blip>
                     <a:stretch>
                       <a:fillRect/>
                     </a:stretch>
@@ -435,7 +603,7 @@
                   <pic:spPr>
                     <a:xfrm>
                       <a:off x="0" y="0"/>
-                      <a:ext cx="5760720" cy="4048760"/>
+                      <a:ext cx="5760720" cy="6023610"/>
                     </a:xfrm>
                     <a:prstGeom prst="rect">
                       <a:avLst/>
@@ -444,7 +612,13 @@
                 </pic:pic>
               </a:graphicData>
             </a:graphic>
-          </wp:inline>
+            <wp14:sizeRelH relativeFrom="page">
+              <wp14:pctWidth>0</wp14:pctWidth>
+            </wp14:sizeRelH>
+            <wp14:sizeRelV relativeFrom="page">
+              <wp14:pctHeight>0</wp14:pctHeight>
+            </wp14:sizeRelV>
+          </wp:anchor>
         </w:drawing>
       </w:r>
     </w:p>
@@ -509,6 +683,13 @@
           <w:sz w:val="24"/>
           <w:szCs w:val="24"/>
         </w:rPr>
+        <w:t xml:space="preserve">in den Feldern </w:t>
+      </w:r>
+      <w:r>
+        <w:rPr>
+          <w:sz w:val="24"/>
+          <w:szCs w:val="24"/>
+        </w:rPr>
         <w:t xml:space="preserve">von oben nach unten </w:t>
       </w:r>
       <w:r>
@@ -516,21 +697,7 @@
           <w:sz w:val="24"/>
           <w:szCs w:val="24"/>
         </w:rPr>
-        <w:t>die folgenden Dateien aus</w:t>
-      </w:r>
-      <w:r>
-        <w:rPr>
-          <w:sz w:val="24"/>
-          <w:szCs w:val="24"/>
-        </w:rPr>
-        <w:t>:</w:t>
-      </w:r>
-      <w:r>
-        <w:rPr>
-          <w:sz w:val="24"/>
-          <w:szCs w:val="24"/>
-        </w:rPr>
-        <w:t xml:space="preserve"> </w:t>
+        <w:t>die Dateien aus</w:t>
       </w:r>
     </w:p>
     <w:p>
@@ -552,6 +719,13 @@
         </w:rPr>
         <w:t>Wahl-Liste</w:t>
       </w:r>
+      <w:r>
+        <w:rPr>
+          <w:sz w:val="24"/>
+          <w:szCs w:val="24"/>
+        </w:rPr>
+        <w:t>,</w:t>
+      </w:r>
     </w:p>
     <w:p>
       <w:pPr>
@@ -572,6 +746,13 @@
         </w:rPr>
         <w:t>Veranstalter-Liste</w:t>
       </w:r>
+      <w:r>
+        <w:rPr>
+          <w:sz w:val="24"/>
+          <w:szCs w:val="24"/>
+        </w:rPr>
+        <w:t>,</w:t>
+      </w:r>
     </w:p>
     <w:p>
       <w:pPr>
@@ -592,20 +773,48 @@
         </w:rPr>
         <w:t>Raum-Liste</w:t>
       </w:r>
-    </w:p>
-    <w:p>
-      <w:pPr>
-        <w:rPr>
-          <w:sz w:val="24"/>
-          <w:szCs w:val="24"/>
-        </w:rPr>
-      </w:pPr>
-      <w:r>
-        <w:rPr>
-          <w:sz w:val="24"/>
-          <w:szCs w:val="24"/>
-        </w:rPr>
-        <w:t xml:space="preserve">Klicken Sie auf die entsprechenden Felder, </w:t>
+      <w:r>
+        <w:rPr>
+          <w:sz w:val="24"/>
+          <w:szCs w:val="24"/>
+        </w:rPr>
+        <w:t xml:space="preserve">, </w:t>
+      </w:r>
+    </w:p>
+    <w:p>
+      <w:pPr>
+        <w:rPr>
+          <w:sz w:val="24"/>
+          <w:szCs w:val="24"/>
+        </w:rPr>
+      </w:pPr>
+      <w:r>
+        <w:rPr>
+          <w:sz w:val="24"/>
+          <w:szCs w:val="24"/>
+        </w:rPr>
+        <w:t xml:space="preserve">indem Sie </w:t>
+      </w:r>
+      <w:r>
+        <w:rPr>
+          <w:sz w:val="24"/>
+          <w:szCs w:val="24"/>
+        </w:rPr>
+        <w:t>auf die entsprechenden Felder</w:t>
+      </w:r>
+      <w:r>
+        <w:rPr>
+          <w:sz w:val="24"/>
+          <w:szCs w:val="24"/>
+        </w:rPr>
+        <w:t xml:space="preserve"> klicken</w:t>
+      </w:r>
+      <w:r>
+        <w:rPr>
+          <w:sz w:val="24"/>
+          <w:szCs w:val="24"/>
+        </w:rPr>
+        <w:t xml:space="preserve">, </w:t>
       </w:r>
       <w:r>
         <w:rPr>
@@ -634,52 +843,49 @@
           <w:sz w:val="24"/>
           <w:szCs w:val="24"/>
         </w:rPr>
+        <w:t xml:space="preserve">Bitte beachten Sie, dass die Reihenfolge entscheidend ist. Eine falsche Reihenfolge führt zu Fehlern und die Verarbeitung </w:t>
+      </w:r>
+      <w:r>
+        <w:rPr>
+          <w:sz w:val="24"/>
+          <w:szCs w:val="24"/>
+        </w:rPr>
+        <w:t>kann nicht erfolgreich durchgeführt werden.</w:t>
+      </w:r>
+    </w:p>
+    <w:p>
+      <w:pPr>
+        <w:rPr>
+          <w:sz w:val="24"/>
+          <w:szCs w:val="24"/>
+        </w:rPr>
+      </w:pPr>
+      <w:r>
+        <w:rPr>
+          <w:noProof/>
+        </w:rPr>
         <w:lastRenderedPageBreak/>
-        <w:t xml:space="preserve">Bitte beachten Sie, dass die Reihenfolge entscheidend ist. Eine falsche Reihenfolge führt zu Fehlern und die Verarbeitung </w:t>
-      </w:r>
-      <w:r>
-        <w:rPr>
-          <w:sz w:val="24"/>
-          <w:szCs w:val="24"/>
-        </w:rPr>
-        <w:t>kann nicht erfolgreich durchgeführt werden.</w:t>
-      </w:r>
-    </w:p>
-    <w:p>
-      <w:pPr>
-        <w:rPr>
-          <w:sz w:val="24"/>
-          <w:szCs w:val="24"/>
-        </w:rPr>
-      </w:pPr>
-      <w:r>
-        <w:rPr>
-          <w:noProof/>
-          <w:sz w:val="24"/>
-          <w:szCs w:val="24"/>
-          <w:lang w:eastAsia="de-DE"/>
-        </w:rPr>
         <w:drawing>
-          <wp:anchor distT="0" distB="0" distL="114300" distR="114300" simplePos="0" relativeHeight="251661312" behindDoc="1" locked="0" layoutInCell="1" allowOverlap="1" wp14:anchorId="348BD35E" wp14:editId="733898EF">
+          <wp:anchor distT="0" distB="0" distL="114300" distR="114300" simplePos="0" relativeHeight="251648000" behindDoc="0" locked="0" layoutInCell="1" allowOverlap="1" wp14:anchorId="27DD9545" wp14:editId="068E6933">
             <wp:simplePos x="0" y="0"/>
             <wp:positionH relativeFrom="column">
-              <wp:posOffset>8255</wp:posOffset>
+              <wp:posOffset>4445</wp:posOffset>
             </wp:positionH>
             <wp:positionV relativeFrom="paragraph">
-              <wp:posOffset>194945</wp:posOffset>
+              <wp:posOffset>184785</wp:posOffset>
             </wp:positionV>
-            <wp:extent cx="3155950" cy="2216150"/>
-            <wp:effectExtent l="19050" t="0" r="6350" b="0"/>
-            <wp:wrapTight wrapText="bothSides">
+            <wp:extent cx="3085200" cy="3225600"/>
+            <wp:effectExtent l="0" t="0" r="0" b="0"/>
+            <wp:wrapThrough wrapText="bothSides">
               <wp:wrapPolygon edited="0">
-                <wp:start x="-130" y="0"/>
-                <wp:lineTo x="-130" y="21352"/>
-                <wp:lineTo x="21643" y="21352"/>
-                <wp:lineTo x="21643" y="0"/>
-                <wp:lineTo x="-130" y="0"/>
+                <wp:start x="0" y="0"/>
+                <wp:lineTo x="0" y="21434"/>
+                <wp:lineTo x="21476" y="21434"/>
+                <wp:lineTo x="21476" y="0"/>
+                <wp:lineTo x="0" y="0"/>
               </wp:wrapPolygon>
-            </wp:wrapTight>
-            <wp:docPr id="22" name="Bild 22"/>
+            </wp:wrapThrough>
+            <wp:docPr id="7530193" name="Grafik 1" descr="Ein Bild, das Text, Screenshot, Display, Schrift enthält.&#10;&#10;Automatisch generierte Beschreibung"/>
             <wp:cNvGraphicFramePr>
               <a:graphicFrameLocks xmlns:a="http://schemas.openxmlformats.org/drawingml/2006/main" noChangeAspect="1"/>
             </wp:cNvGraphicFramePr>
@@ -687,13 +893,203 @@
               <a:graphicData uri="http://schemas.openxmlformats.org/drawingml/2006/picture">
                 <pic:pic xmlns:pic="http://schemas.openxmlformats.org/drawingml/2006/picture">
                   <pic:nvPicPr>
-                    <pic:cNvPr id="0" name="Picture 22"/>
+                    <pic:cNvPr id="7530193" name="Grafik 1" descr="Ein Bild, das Text, Screenshot, Display, Schrift enthält.&#10;&#10;Automatisch generierte Beschreibung"/>
+                    <pic:cNvPicPr/>
+                  </pic:nvPicPr>
+                  <pic:blipFill>
+                    <a:blip r:embed="rId6">
+                      <a:extLst>
+                        <a:ext uri="{28A0092B-C50C-407E-A947-70E740481C1C}">
+                          <a14:useLocalDpi xmlns:a14="http://schemas.microsoft.com/office/drawing/2010/main" val="0"/>
+                        </a:ext>
+                      </a:extLst>
+                    </a:blip>
+                    <a:stretch>
+                      <a:fillRect/>
+                    </a:stretch>
+                  </pic:blipFill>
+                  <pic:spPr>
+                    <a:xfrm>
+                      <a:off x="0" y="0"/>
+                      <a:ext cx="3085200" cy="3225600"/>
+                    </a:xfrm>
+                    <a:prstGeom prst="rect">
+                      <a:avLst/>
+                    </a:prstGeom>
+                  </pic:spPr>
+                </pic:pic>
+              </a:graphicData>
+            </a:graphic>
+            <wp14:sizeRelH relativeFrom="page">
+              <wp14:pctWidth>0</wp14:pctWidth>
+            </wp14:sizeRelH>
+            <wp14:sizeRelV relativeFrom="page">
+              <wp14:pctHeight>0</wp14:pctHeight>
+            </wp14:sizeRelV>
+          </wp:anchor>
+        </w:drawing>
+      </w:r>
+    </w:p>
+    <w:p>
+      <w:pPr>
+        <w:rPr>
+          <w:sz w:val="24"/>
+          <w:szCs w:val="24"/>
+        </w:rPr>
+      </w:pPr>
+      <w:r>
+        <w:rPr>
+          <w:sz w:val="24"/>
+          <w:szCs w:val="24"/>
+        </w:rPr>
+        <w:t>Wenn eine Datei erfolgreich hochgeladen worden ist, wird das entsprechende Feld grün angezeigt.</w:t>
+      </w:r>
+      <w:r>
+        <w:rPr>
+          <w:noProof/>
+          <w:sz w:val="24"/>
+          <w:szCs w:val="24"/>
+          <w:lang w:eastAsia="de-DE"/>
+        </w:rPr>
+        <w:t xml:space="preserve"> </w:t>
+      </w:r>
+    </w:p>
+    <w:p>
+      <w:pPr>
+        <w:rPr>
+          <w:sz w:val="24"/>
+          <w:szCs w:val="24"/>
+        </w:rPr>
+      </w:pPr>
+    </w:p>
+    <w:p>
+      <w:pPr>
+        <w:rPr>
+          <w:sz w:val="24"/>
+          <w:szCs w:val="24"/>
+        </w:rPr>
+      </w:pPr>
+      <w:r>
+        <w:rPr>
+          <w:sz w:val="24"/>
+          <w:szCs w:val="24"/>
+        </w:rPr>
+        <w:t>Mithilfe des "X"-Symbols rechts neben den Feldern können Sie die Auswahl wieder löschen.</w:t>
+      </w:r>
+    </w:p>
+    <w:p>
+      <w:pPr>
+        <w:rPr>
+          <w:sz w:val="24"/>
+          <w:szCs w:val="24"/>
+        </w:rPr>
+      </w:pPr>
+    </w:p>
+    <w:p>
+      <w:pPr>
+        <w:rPr>
+          <w:sz w:val="24"/>
+          <w:szCs w:val="24"/>
+        </w:rPr>
+      </w:pPr>
+    </w:p>
+    <w:p>
+      <w:pPr>
+        <w:rPr>
+          <w:sz w:val="24"/>
+          <w:szCs w:val="24"/>
+        </w:rPr>
+      </w:pPr>
+    </w:p>
+    <w:p>
+      <w:pPr>
+        <w:rPr>
+          <w:sz w:val="24"/>
+          <w:szCs w:val="24"/>
+        </w:rPr>
+      </w:pPr>
+    </w:p>
+    <w:p>
+      <w:pPr>
+        <w:rPr>
+          <w:sz w:val="24"/>
+          <w:szCs w:val="24"/>
+        </w:rPr>
+      </w:pPr>
+    </w:p>
+    <w:p>
+      <w:pPr>
+        <w:rPr>
+          <w:b/>
+          <w:bCs/>
+          <w:sz w:val="24"/>
+          <w:szCs w:val="24"/>
+        </w:rPr>
+      </w:pPr>
+      <w:r>
+        <w:rPr>
+          <w:b/>
+          <w:bCs/>
+          <w:sz w:val="24"/>
+          <w:szCs w:val="24"/>
+        </w:rPr>
+        <w:t>Schritt 3: Verarbeiten der ausgewählten Dateien</w:t>
+      </w:r>
+    </w:p>
+    <w:p>
+      <w:pPr>
+        <w:rPr>
+          <w:sz w:val="24"/>
+          <w:szCs w:val="24"/>
+        </w:rPr>
+      </w:pPr>
+      <w:r>
+        <w:rPr>
+          <w:noProof/>
+          <w:sz w:val="40"/>
+          <w:szCs w:val="40"/>
+        </w:rPr>
+        <w:drawing>
+          <wp:anchor distT="0" distB="0" distL="114300" distR="114300" simplePos="0" relativeHeight="251670528" behindDoc="0" locked="0" layoutInCell="1" allowOverlap="1" wp14:anchorId="1ED40A84" wp14:editId="2B3F3A0E">
+            <wp:simplePos x="0" y="0"/>
+            <wp:positionH relativeFrom="column">
+              <wp:posOffset>2678430</wp:posOffset>
+            </wp:positionH>
+            <wp:positionV relativeFrom="paragraph">
+              <wp:posOffset>1905</wp:posOffset>
+            </wp:positionV>
+            <wp:extent cx="3081600" cy="3222000"/>
+            <wp:effectExtent l="0" t="0" r="0" b="0"/>
+            <wp:wrapThrough wrapText="bothSides">
+              <wp:wrapPolygon edited="0">
+                <wp:start x="0" y="0"/>
+                <wp:lineTo x="0" y="21455"/>
+                <wp:lineTo x="21502" y="21455"/>
+                <wp:lineTo x="21502" y="0"/>
+                <wp:lineTo x="0" y="0"/>
+              </wp:wrapPolygon>
+            </wp:wrapThrough>
+            <wp:docPr id="1387139874" name="Grafik 1"/>
+            <wp:cNvGraphicFramePr>
+              <a:graphicFrameLocks xmlns:a="http://schemas.openxmlformats.org/drawingml/2006/main" noChangeAspect="1"/>
+            </wp:cNvGraphicFramePr>
+            <a:graphic xmlns:a="http://schemas.openxmlformats.org/drawingml/2006/main">
+              <a:graphicData uri="http://schemas.openxmlformats.org/drawingml/2006/picture">
+                <pic:pic xmlns:pic="http://schemas.openxmlformats.org/drawingml/2006/picture">
+                  <pic:nvPicPr>
+                    <pic:cNvPr id="0" name="Picture 1"/>
                     <pic:cNvPicPr>
                       <a:picLocks noChangeAspect="1" noChangeArrowheads="1"/>
                     </pic:cNvPicPr>
                   </pic:nvPicPr>
                   <pic:blipFill>
-                    <a:blip r:embed="rId6"/>
+                    <a:blip r:embed="rId7">
+                      <a:extLst>
+                        <a:ext uri="{28A0092B-C50C-407E-A947-70E740481C1C}">
+                          <a14:useLocalDpi xmlns:a14="http://schemas.microsoft.com/office/drawing/2010/main" val="0"/>
+                        </a:ext>
+                      </a:extLst>
+                    </a:blip>
                     <a:srcRect/>
                     <a:stretch>
                       <a:fillRect/>
@@ -702,22 +1098,25 @@
                   <pic:spPr bwMode="auto">
                     <a:xfrm>
                       <a:off x="0" y="0"/>
-                      <a:ext cx="3155950" cy="2216150"/>
+                      <a:ext cx="3081600" cy="3222000"/>
                     </a:xfrm>
                     <a:prstGeom prst="rect">
                       <a:avLst/>
                     </a:prstGeom>
                     <a:noFill/>
-                    <a:ln w="9525">
+                    <a:ln>
                       <a:noFill/>
-                      <a:miter lim="800000"/>
-                      <a:headEnd/>
-                      <a:tailEnd/>
                     </a:ln>
                   </pic:spPr>
                 </pic:pic>
               </a:graphicData>
             </a:graphic>
+            <wp14:sizeRelH relativeFrom="page">
+              <wp14:pctWidth>0</wp14:pctWidth>
+            </wp14:sizeRelH>
+            <wp14:sizeRelV relativeFrom="page">
+              <wp14:pctHeight>0</wp14:pctHeight>
+            </wp14:sizeRelV>
           </wp:anchor>
         </w:drawing>
       </w:r>
@@ -734,67 +1133,73 @@
           <w:sz w:val="24"/>
           <w:szCs w:val="24"/>
         </w:rPr>
-        <w:t>Wenn eine Datei erfolgreich hochgeladen worden ist, wird das entsprechende Feld grün angezeigt.</w:t>
-      </w:r>
-      <w:r>
-        <w:rPr>
-          <w:noProof/>
-          <w:sz w:val="24"/>
-          <w:szCs w:val="24"/>
-          <w:lang w:eastAsia="de-DE"/>
-        </w:rPr>
-        <w:t xml:space="preserve"> </w:t>
-      </w:r>
-    </w:p>
-    <w:p>
-      <w:pPr>
-        <w:rPr>
-          <w:sz w:val="24"/>
-          <w:szCs w:val="24"/>
-        </w:rPr>
-      </w:pPr>
-    </w:p>
-    <w:p>
-      <w:pPr>
-        <w:rPr>
-          <w:sz w:val="24"/>
-          <w:szCs w:val="24"/>
-        </w:rPr>
-      </w:pPr>
-      <w:r>
-        <w:rPr>
-          <w:sz w:val="24"/>
-          <w:szCs w:val="24"/>
-        </w:rPr>
-        <w:t>Mithilfe des "X"-Symbols rechts neben den Feldern können Sie die Auswahl wieder löschen.</w:t>
-      </w:r>
-    </w:p>
-    <w:p>
-      <w:pPr>
-        <w:rPr>
-          <w:sz w:val="24"/>
-          <w:szCs w:val="24"/>
-        </w:rPr>
-      </w:pPr>
-    </w:p>
-    <w:p>
-      <w:pPr>
-        <w:rPr>
-          <w:sz w:val="24"/>
-          <w:szCs w:val="24"/>
-        </w:rPr>
-      </w:pPr>
-    </w:p>
-    <w:p>
-      <w:pPr>
-        <w:rPr>
-          <w:sz w:val="24"/>
-          <w:szCs w:val="24"/>
-        </w:rPr>
-      </w:pPr>
-    </w:p>
-    <w:p>
-      <w:pPr>
+        <w:t>Nachdem Sie die erforderlichen Dateien ausgewählt haben, klicken Sie auf den "</w:t>
+      </w:r>
+      <w:r>
+        <w:rPr>
+          <w:sz w:val="24"/>
+          <w:szCs w:val="24"/>
+        </w:rPr>
+        <w:t>Verarbeitung</w:t>
+      </w:r>
+      <w:r>
+        <w:rPr>
+          <w:sz w:val="24"/>
+          <w:szCs w:val="24"/>
+        </w:rPr>
+        <w:t xml:space="preserve"> starten</w:t>
+      </w:r>
+      <w:r>
+        <w:rPr>
+          <w:sz w:val="24"/>
+          <w:szCs w:val="24"/>
+        </w:rPr>
+        <w:t>"-Button, um die ausgewählten Dateien zu verarbeiten.</w:t>
+      </w:r>
+    </w:p>
+    <w:p>
+      <w:pPr>
+        <w:rPr>
+          <w:sz w:val="24"/>
+          <w:szCs w:val="24"/>
+        </w:rPr>
+      </w:pPr>
+    </w:p>
+    <w:p>
+      <w:pPr>
+        <w:rPr>
+          <w:sz w:val="24"/>
+          <w:szCs w:val="24"/>
+        </w:rPr>
+      </w:pPr>
+    </w:p>
+    <w:p>
+      <w:pPr>
+        <w:rPr>
+          <w:sz w:val="24"/>
+          <w:szCs w:val="24"/>
+        </w:rPr>
+      </w:pPr>
+    </w:p>
+    <w:p>
+      <w:pPr>
+        <w:rPr>
+          <w:sz w:val="24"/>
+          <w:szCs w:val="24"/>
+        </w:rPr>
+      </w:pPr>
+    </w:p>
+    <w:p>
+      <w:pPr>
+        <w:rPr>
+          <w:sz w:val="24"/>
+          <w:szCs w:val="24"/>
+        </w:rPr>
+      </w:pPr>
+    </w:p>
+    <w:p>
+      <w:pPr>
+        <w:spacing w:after="0"/>
         <w:rPr>
           <w:b/>
           <w:bCs/>
@@ -802,168 +1207,208 @@
           <w:szCs w:val="24"/>
         </w:rPr>
       </w:pPr>
-      <w:r>
+    </w:p>
+    <w:p>
+      <w:pPr>
+        <w:spacing w:after="0"/>
         <w:rPr>
           <w:b/>
           <w:bCs/>
           <w:sz w:val="24"/>
           <w:szCs w:val="24"/>
         </w:rPr>
-        <w:t>Schritt 3: Verarbeiten der ausgewählten Dateien</w:t>
-      </w:r>
-    </w:p>
-    <w:p>
-      <w:pPr>
-        <w:rPr>
-          <w:sz w:val="24"/>
-          <w:szCs w:val="24"/>
-        </w:rPr>
-      </w:pPr>
-      <w:r>
-        <w:rPr>
-          <w:noProof/>
-          <w:sz w:val="24"/>
-          <w:szCs w:val="24"/>
-          <w:lang w:eastAsia="de-DE"/>
-        </w:rPr>
-        <w:drawing>
-          <wp:anchor distT="0" distB="0" distL="114300" distR="114300" simplePos="0" relativeHeight="251654656" behindDoc="1" locked="0" layoutInCell="1" allowOverlap="1" wp14:anchorId="7084FBD0" wp14:editId="61FB218F">
-            <wp:simplePos x="0" y="0"/>
-            <wp:positionH relativeFrom="column">
-              <wp:posOffset>2592705</wp:posOffset>
-            </wp:positionH>
-            <wp:positionV relativeFrom="paragraph">
-              <wp:posOffset>3810</wp:posOffset>
-            </wp:positionV>
-            <wp:extent cx="3155950" cy="2216150"/>
-            <wp:effectExtent l="19050" t="0" r="6350" b="0"/>
-            <wp:wrapTight wrapText="bothSides">
-              <wp:wrapPolygon edited="0">
-                <wp:start x="-130" y="0"/>
-                <wp:lineTo x="-130" y="21352"/>
-                <wp:lineTo x="21643" y="21352"/>
-                <wp:lineTo x="21643" y="0"/>
-                <wp:lineTo x="-130" y="0"/>
-              </wp:wrapPolygon>
-            </wp:wrapTight>
-            <wp:docPr id="25" name="Bild 25"/>
-            <wp:cNvGraphicFramePr>
-              <a:graphicFrameLocks xmlns:a="http://schemas.openxmlformats.org/drawingml/2006/main" noChangeAspect="1"/>
-            </wp:cNvGraphicFramePr>
-            <a:graphic xmlns:a="http://schemas.openxmlformats.org/drawingml/2006/main">
-              <a:graphicData uri="http://schemas.openxmlformats.org/drawingml/2006/picture">
-                <pic:pic xmlns:pic="http://schemas.openxmlformats.org/drawingml/2006/picture">
-                  <pic:nvPicPr>
-                    <pic:cNvPr id="0" name="Picture 25"/>
-                    <pic:cNvPicPr>
-                      <a:picLocks noChangeAspect="1" noChangeArrowheads="1"/>
-                    </pic:cNvPicPr>
-                  </pic:nvPicPr>
-                  <pic:blipFill>
-                    <a:blip r:embed="rId7"/>
-                    <a:srcRect/>
-                    <a:stretch>
-                      <a:fillRect/>
-                    </a:stretch>
-                  </pic:blipFill>
-                  <pic:spPr bwMode="auto">
-                    <a:xfrm>
-                      <a:off x="0" y="0"/>
-                      <a:ext cx="3155950" cy="2216150"/>
-                    </a:xfrm>
-                    <a:prstGeom prst="rect">
-                      <a:avLst/>
-                    </a:prstGeom>
-                    <a:noFill/>
-                    <a:ln w="9525">
-                      <a:noFill/>
-                      <a:miter lim="800000"/>
-                      <a:headEnd/>
-                      <a:tailEnd/>
-                    </a:ln>
-                  </pic:spPr>
-                </pic:pic>
-              </a:graphicData>
-            </a:graphic>
-          </wp:anchor>
-        </w:drawing>
-      </w:r>
-    </w:p>
-    <w:p>
-      <w:pPr>
-        <w:rPr>
-          <w:sz w:val="24"/>
-          <w:szCs w:val="24"/>
-        </w:rPr>
-      </w:pPr>
-      <w:r>
-        <w:rPr>
-          <w:sz w:val="24"/>
-          <w:szCs w:val="24"/>
-        </w:rPr>
-        <w:t>Nachdem Sie die erforderlichen Dateien ausgewählt haben, klicken Sie auf den "</w:t>
-      </w:r>
-      <w:r>
-        <w:rPr>
-          <w:sz w:val="24"/>
-          <w:szCs w:val="24"/>
-        </w:rPr>
-        <w:t>Verarbeitung</w:t>
-      </w:r>
-      <w:r>
-        <w:rPr>
-          <w:sz w:val="24"/>
-          <w:szCs w:val="24"/>
-        </w:rPr>
-        <w:t>"-Button, um die ausgewählten Dateien zu verarbeiten.</w:t>
-      </w:r>
-    </w:p>
-    <w:p>
-      <w:pPr>
-        <w:rPr>
-          <w:sz w:val="24"/>
-          <w:szCs w:val="24"/>
-        </w:rPr>
-      </w:pPr>
-    </w:p>
-    <w:p>
-      <w:pPr>
-        <w:rPr>
-          <w:sz w:val="24"/>
-          <w:szCs w:val="24"/>
-        </w:rPr>
-      </w:pPr>
-    </w:p>
-    <w:p>
-      <w:pPr>
-        <w:rPr>
-          <w:sz w:val="24"/>
-          <w:szCs w:val="24"/>
-        </w:rPr>
-      </w:pPr>
-    </w:p>
-    <w:p>
-      <w:pPr>
-        <w:rPr>
-          <w:sz w:val="24"/>
-          <w:szCs w:val="24"/>
-        </w:rPr>
-      </w:pPr>
-    </w:p>
-    <w:p>
-      <w:pPr>
-        <w:rPr>
-          <w:sz w:val="24"/>
-          <w:szCs w:val="24"/>
-        </w:rPr>
-      </w:pPr>
-      <w:r>
-        <w:rPr>
-          <w:sz w:val="24"/>
-          <w:szCs w:val="24"/>
-        </w:rPr>
-        <w:br w:type="page"/>
-      </w:r>
+      </w:pPr>
+    </w:p>
+    <w:p>
+      <w:pPr>
+        <w:spacing w:after="0"/>
+        <w:rPr>
+          <w:sz w:val="24"/>
+          <w:szCs w:val="24"/>
+        </w:rPr>
+      </w:pPr>
+      <w:r>
+        <w:rPr>
+          <w:sz w:val="24"/>
+          <w:szCs w:val="24"/>
+        </w:rPr>
+        <w:t xml:space="preserve">Nachdem Sie auf den "Verarbeitung"-Button geklickt haben, öffnet sich automatisch </w:t>
+      </w:r>
+      <w:r>
+        <w:rPr>
+          <w:sz w:val="24"/>
+          <w:szCs w:val="24"/>
+        </w:rPr>
+        <w:t xml:space="preserve">dreimal </w:t>
+      </w:r>
+      <w:r>
+        <w:rPr>
+          <w:sz w:val="24"/>
+          <w:szCs w:val="24"/>
+        </w:rPr>
+        <w:t xml:space="preserve">Microsoft Word, und </w:t>
+      </w:r>
+      <w:r>
+        <w:rPr>
+          <w:sz w:val="24"/>
+          <w:szCs w:val="24"/>
+        </w:rPr>
+        <w:t>die</w:t>
+      </w:r>
+      <w:r>
+        <w:rPr>
+          <w:sz w:val="24"/>
+          <w:szCs w:val="24"/>
+        </w:rPr>
+        <w:t xml:space="preserve"> aktuell generierte</w:t>
+      </w:r>
+      <w:r>
+        <w:rPr>
+          <w:sz w:val="24"/>
+          <w:szCs w:val="24"/>
+        </w:rPr>
+        <w:t>n</w:t>
+      </w:r>
+      <w:r>
+        <w:rPr>
+          <w:sz w:val="24"/>
+          <w:szCs w:val="24"/>
+        </w:rPr>
+        <w:t xml:space="preserve"> Dokument</w:t>
+      </w:r>
+      <w:r>
+        <w:rPr>
+          <w:sz w:val="24"/>
+          <w:szCs w:val="24"/>
+        </w:rPr>
+        <w:t>e</w:t>
+      </w:r>
+      <w:r>
+        <w:rPr>
+          <w:sz w:val="24"/>
+          <w:szCs w:val="24"/>
+        </w:rPr>
+        <w:t xml:space="preserve"> </w:t>
+      </w:r>
+      <w:r>
+        <w:rPr>
+          <w:sz w:val="24"/>
+          <w:szCs w:val="24"/>
+        </w:rPr>
+        <w:t>werden</w:t>
+      </w:r>
+      <w:r>
+        <w:rPr>
+          <w:sz w:val="24"/>
+          <w:szCs w:val="24"/>
+        </w:rPr>
+        <w:t xml:space="preserve"> angezeigt. Sobald </w:t>
+      </w:r>
+      <w:r>
+        <w:rPr>
+          <w:sz w:val="24"/>
+          <w:szCs w:val="24"/>
+        </w:rPr>
+        <w:t>die Dokumente</w:t>
+      </w:r>
+      <w:r>
+        <w:rPr>
+          <w:sz w:val="24"/>
+          <w:szCs w:val="24"/>
+        </w:rPr>
+        <w:t xml:space="preserve"> fertig generiert </w:t>
+      </w:r>
+      <w:r>
+        <w:rPr>
+          <w:sz w:val="24"/>
+          <w:szCs w:val="24"/>
+        </w:rPr>
+        <w:t>sind</w:t>
+      </w:r>
+      <w:r>
+        <w:rPr>
+          <w:sz w:val="24"/>
+          <w:szCs w:val="24"/>
+        </w:rPr>
+        <w:t>, schließt es sich automatisch, und das nächste Dokument wird geöffnet. Bitte beachten Sie, dass die Dokumente sich automatisch schließen, jedoch stehen sie Ihnen nach der Generierung zur Verfügung und können bei Bedarf manuell erneut geöffnet werden</w:t>
+      </w:r>
+      <w:r>
+        <w:rPr>
+          <w:sz w:val="24"/>
+          <w:szCs w:val="24"/>
+        </w:rPr>
+        <w:t xml:space="preserve"> (siehe auch Schritt 6)</w:t>
+      </w:r>
+      <w:r>
+        <w:rPr>
+          <w:sz w:val="24"/>
+          <w:szCs w:val="24"/>
+        </w:rPr>
+        <w:t xml:space="preserve">. </w:t>
+      </w:r>
+      <w:r>
+        <w:rPr>
+          <w:sz w:val="24"/>
+          <w:szCs w:val="24"/>
+        </w:rPr>
+        <w:br/>
+      </w:r>
+      <w:r>
+        <w:rPr>
+          <w:sz w:val="24"/>
+          <w:szCs w:val="24"/>
+        </w:rPr>
+        <w:t>Bitte vermeiden Sie es, in die aktuell angezeigten Dokumente direkt hineinzuschreiben, da dies zu unerwünschten Ergebnissen führen kann.</w:t>
+      </w:r>
+    </w:p>
+    <w:p>
+      <w:pPr>
+        <w:spacing w:after="0"/>
+        <w:rPr>
+          <w:rFonts w:ascii="Segoe UI" w:hAnsi="Segoe UI" w:cs="Segoe UI"/>
+          <w:color w:val="0D0D0D"/>
+          <w:shd w:val="clear" w:color="auto" w:fill="FFFFFF"/>
+        </w:rPr>
+      </w:pPr>
+      <w:r>
+        <w:rPr>
+          <w:sz w:val="24"/>
+          <w:szCs w:val="24"/>
+        </w:rPr>
+        <w:lastRenderedPageBreak/>
+        <w:t xml:space="preserve">Außerdem dürfen die Dokumente nicht manuell geschlossen werden, da </w:t>
+      </w:r>
+      <w:r>
+        <w:rPr>
+          <w:sz w:val="24"/>
+          <w:szCs w:val="24"/>
+        </w:rPr>
+        <w:t>d</w:t>
+      </w:r>
+      <w:r>
+        <w:rPr>
+          <w:sz w:val="24"/>
+          <w:szCs w:val="24"/>
+        </w:rPr>
+        <w:t>ie</w:t>
+      </w:r>
+      <w:r>
+        <w:rPr>
+          <w:sz w:val="24"/>
+          <w:szCs w:val="24"/>
+        </w:rPr>
+        <w:t>s die Software zum Absturz bringen kann.</w:t>
+      </w:r>
+    </w:p>
+    <w:p>
+      <w:pPr>
+        <w:spacing w:after="0"/>
+        <w:rPr>
+          <w:rFonts w:ascii="Segoe UI" w:hAnsi="Segoe UI" w:cs="Segoe UI"/>
+          <w:color w:val="0D0D0D"/>
+          <w:shd w:val="clear" w:color="auto" w:fill="FFFFFF"/>
+        </w:rPr>
+      </w:pPr>
     </w:p>
     <w:p>
       <w:pPr>
@@ -974,87 +1419,6 @@
           <w:szCs w:val="24"/>
         </w:rPr>
       </w:pPr>
-      <w:r>
-        <w:rPr>
-          <w:b/>
-          <w:bCs/>
-          <w:sz w:val="24"/>
-          <w:szCs w:val="24"/>
-        </w:rPr>
-        <w:lastRenderedPageBreak/>
-        <w:t xml:space="preserve">Schritt 4: Anzeigen der verarbeiteten Dateien </w:t>
-      </w:r>
-    </w:p>
-    <w:p>
-      <w:pPr>
-        <w:rPr>
-          <w:sz w:val="24"/>
-          <w:szCs w:val="24"/>
-        </w:rPr>
-      </w:pPr>
-      <w:r>
-        <w:rPr>
-          <w:sz w:val="24"/>
-          <w:szCs w:val="24"/>
-        </w:rPr>
-        <w:t>Nachdem Sie auf den "Verarbeitung"-Button geklickt haben, öffnet sich automatisch ein Word-Dokument, in dem die Laufzettel, A</w:t>
-      </w:r>
-      <w:r>
-        <w:rPr>
-          <w:sz w:val="24"/>
-          <w:szCs w:val="24"/>
-        </w:rPr>
-        <w:t>nwesenheitslisten und Raumpläne</w:t>
-      </w:r>
-      <w:r>
-        <w:rPr>
-          <w:sz w:val="24"/>
-          <w:szCs w:val="24"/>
-        </w:rPr>
-        <w:t xml:space="preserve"> </w:t>
-      </w:r>
-      <w:r>
-        <w:rPr>
-          <w:sz w:val="24"/>
-          <w:szCs w:val="24"/>
-        </w:rPr>
-        <w:t>angezeigt</w:t>
-      </w:r>
-      <w:r>
-        <w:rPr>
-          <w:sz w:val="24"/>
-          <w:szCs w:val="24"/>
-        </w:rPr>
-        <w:t xml:space="preserve"> werden. Dies ermöglicht es Ihnen, die </w:t>
-      </w:r>
-      <w:r>
-        <w:rPr>
-          <w:sz w:val="24"/>
-          <w:szCs w:val="24"/>
-        </w:rPr>
-        <w:t>verarbeiteten Dateien zu überprüfen</w:t>
-      </w:r>
-      <w:r>
-        <w:rPr>
-          <w:sz w:val="24"/>
-          <w:szCs w:val="24"/>
-        </w:rPr>
-        <w:t xml:space="preserve">, </w:t>
-      </w:r>
-      <w:r>
-        <w:rPr>
-          <w:sz w:val="24"/>
-          <w:szCs w:val="24"/>
-        </w:rPr>
-        <w:t>weiter zu bearbeiten</w:t>
-      </w:r>
-      <w:r>
-        <w:rPr>
-          <w:sz w:val="24"/>
-          <w:szCs w:val="24"/>
-        </w:rPr>
-        <w:t xml:space="preserve"> und zu drucken.</w:t>
-      </w:r>
     </w:p>
     <w:p>
       <w:pPr>
@@ -1070,26 +1434,10 @@
           <w:szCs w:val="24"/>
         </w:rPr>
         <w:drawing>
-          <wp:anchor distT="0" distB="0" distL="114300" distR="114300" simplePos="0" relativeHeight="251662848" behindDoc="0" locked="0" layoutInCell="1" allowOverlap="1" wp14:anchorId="753FFB6F" wp14:editId="3BA9E2A1">
-            <wp:simplePos x="0" y="0"/>
-            <wp:positionH relativeFrom="column">
-              <wp:posOffset>84455</wp:posOffset>
-            </wp:positionH>
-            <wp:positionV relativeFrom="paragraph">
-              <wp:posOffset>161290</wp:posOffset>
-            </wp:positionV>
-            <wp:extent cx="4127500" cy="2218725"/>
+          <wp:inline distT="0" distB="0" distL="0" distR="0" wp14:anchorId="76B5A667" wp14:editId="09E05D1A">
+            <wp:extent cx="5753100" cy="3092450"/>
             <wp:effectExtent l="0" t="0" r="0" b="0"/>
-            <wp:wrapThrough wrapText="bothSides">
-              <wp:wrapPolygon edited="0">
-                <wp:start x="0" y="0"/>
-                <wp:lineTo x="0" y="21328"/>
-                <wp:lineTo x="21534" y="21328"/>
-                <wp:lineTo x="21534" y="0"/>
-                <wp:lineTo x="0" y="0"/>
-              </wp:wrapPolygon>
-            </wp:wrapThrough>
-            <wp:docPr id="1605546979" name="Grafik 2"/>
+            <wp:docPr id="1029805729" name="Grafik 2"/>
             <wp:cNvGraphicFramePr>
               <a:graphicFrameLocks xmlns:a="http://schemas.openxmlformats.org/drawingml/2006/main" noChangeAspect="1"/>
             </wp:cNvGraphicFramePr>
@@ -1118,7 +1466,7 @@
                   <pic:spPr bwMode="auto">
                     <a:xfrm>
                       <a:off x="0" y="0"/>
-                      <a:ext cx="4127500" cy="2218725"/>
+                      <a:ext cx="5753100" cy="3092450"/>
                     </a:xfrm>
                     <a:prstGeom prst="rect">
                       <a:avLst/>
@@ -1131,77 +1479,27 @@
                 </pic:pic>
               </a:graphicData>
             </a:graphic>
-            <wp14:sizeRelH relativeFrom="page">
-              <wp14:pctWidth>0</wp14:pctWidth>
-            </wp14:sizeRelH>
-            <wp14:sizeRelV relativeFrom="page">
-              <wp14:pctHeight>0</wp14:pctHeight>
-            </wp14:sizeRelV>
-          </wp:anchor>
+          </wp:inline>
         </w:drawing>
       </w:r>
     </w:p>
     <w:p>
       <w:pPr>
         <w:rPr>
-          <w:sz w:val="24"/>
-          <w:szCs w:val="24"/>
-        </w:rPr>
-      </w:pPr>
-    </w:p>
-    <w:p>
-      <w:pPr>
-        <w:rPr>
-          <w:sz w:val="24"/>
-          <w:szCs w:val="24"/>
-        </w:rPr>
-      </w:pPr>
-    </w:p>
-    <w:p>
-      <w:pPr>
-        <w:rPr>
-          <w:sz w:val="24"/>
-          <w:szCs w:val="24"/>
-        </w:rPr>
-      </w:pPr>
-    </w:p>
-    <w:p>
-      <w:pPr>
-        <w:rPr>
-          <w:sz w:val="24"/>
-          <w:szCs w:val="24"/>
-        </w:rPr>
-      </w:pPr>
-    </w:p>
-    <w:p>
-      <w:pPr>
-        <w:rPr>
-          <w:sz w:val="24"/>
-          <w:szCs w:val="24"/>
-        </w:rPr>
-      </w:pPr>
-    </w:p>
-    <w:p>
-      <w:pPr>
-        <w:rPr>
-          <w:sz w:val="24"/>
-          <w:szCs w:val="24"/>
-        </w:rPr>
-      </w:pPr>
-    </w:p>
-    <w:p>
-      <w:pPr>
-        <w:rPr>
-          <w:sz w:val="24"/>
-          <w:szCs w:val="24"/>
-        </w:rPr>
-      </w:pPr>
-    </w:p>
-    <w:p>
-      <w:pPr>
-        <w:rPr>
-          <w:sz w:val="24"/>
-          <w:szCs w:val="24"/>
+          <w:rStyle w:val="Fett"/>
+          <w:rFonts w:ascii="Segoe UI" w:hAnsi="Segoe UI" w:cs="Segoe UI"/>
+          <w:color w:val="0D0D0D"/>
+          <w:bdr w:val="single" w:sz="2" w:space="0" w:color="E3E3E3" w:frame="1"/>
+          <w:shd w:val="clear" w:color="auto" w:fill="FFFFFF"/>
+        </w:rPr>
+      </w:pPr>
+    </w:p>
+    <w:p>
+      <w:pPr>
+        <w:rPr>
+          <w:rFonts w:ascii="Segoe UI" w:hAnsi="Segoe UI" w:cs="Segoe UI"/>
+          <w:color w:val="0D0D0D"/>
+          <w:shd w:val="clear" w:color="auto" w:fill="FFFFFF"/>
         </w:rPr>
       </w:pPr>
     </w:p>
@@ -1230,7 +1528,7 @@
           <w:sz w:val="24"/>
           <w:szCs w:val="24"/>
         </w:rPr>
-        <w:t>5</w:t>
+        <w:t>4</w:t>
       </w:r>
       <w:r>
         <w:rPr>
@@ -1239,6 +1537,132 @@
           <w:sz w:val="24"/>
           <w:szCs w:val="24"/>
         </w:rPr>
+        <w:t>: Bestätigung des Erfolgs</w:t>
+      </w:r>
+    </w:p>
+    <w:p>
+      <w:pPr>
+        <w:spacing w:after="0"/>
+        <w:rPr>
+          <w:sz w:val="24"/>
+          <w:szCs w:val="24"/>
+        </w:rPr>
+      </w:pPr>
+      <w:r>
+        <w:rPr>
+          <w:sz w:val="24"/>
+          <w:szCs w:val="24"/>
+        </w:rPr>
+        <w:t>Nach Abschluss der Generierung wird ein Erfolgsfenster angezeigt. Bitte bestätigen Sie den Erfolg durch Klicken auf die Schaltfläche "OK".</w:t>
+      </w:r>
+    </w:p>
+    <w:p>
+      <w:pPr>
+        <w:spacing w:after="0"/>
+        <w:rPr>
+          <w:sz w:val="24"/>
+          <w:szCs w:val="24"/>
+        </w:rPr>
+      </w:pPr>
+      <w:r>
+        <w:rPr>
+          <w:sz w:val="24"/>
+          <w:szCs w:val="24"/>
+        </w:rPr>
+        <w:t>Daraufhin öffnet sich ein Explorer-Fenster, das Sie automatisch in den Download-Ordner führt. Dort wird ein neues ZIP-Archiv namens "BOT-Helper" erstellt.</w:t>
+      </w:r>
+    </w:p>
+    <w:p>
+      <w:pPr>
+        <w:rPr>
+          <w:sz w:val="24"/>
+          <w:szCs w:val="24"/>
+        </w:rPr>
+      </w:pPr>
+      <w:r>
+        <w:rPr>
+          <w:noProof/>
+        </w:rPr>
+        <w:lastRenderedPageBreak/>
+        <w:drawing>
+          <wp:inline distT="0" distB="0" distL="0" distR="0" wp14:anchorId="616ECE1C" wp14:editId="16957D23">
+            <wp:extent cx="5760720" cy="3683635"/>
+            <wp:effectExtent l="0" t="0" r="0" b="0"/>
+            <wp:docPr id="219667709" name="Grafik 1" descr="Ein Bild, das Text, Screenshot, Zahl, Software enthält.&#10;&#10;Automatisch generierte Beschreibung"/>
+            <wp:cNvGraphicFramePr>
+              <a:graphicFrameLocks xmlns:a="http://schemas.openxmlformats.org/drawingml/2006/main" noChangeAspect="1"/>
+            </wp:cNvGraphicFramePr>
+            <a:graphic xmlns:a="http://schemas.openxmlformats.org/drawingml/2006/main">
+              <a:graphicData uri="http://schemas.openxmlformats.org/drawingml/2006/picture">
+                <pic:pic xmlns:pic="http://schemas.openxmlformats.org/drawingml/2006/picture">
+                  <pic:nvPicPr>
+                    <pic:cNvPr id="219667709" name="Grafik 1" descr="Ein Bild, das Text, Screenshot, Zahl, Software enthält.&#10;&#10;Automatisch generierte Beschreibung"/>
+                    <pic:cNvPicPr/>
+                  </pic:nvPicPr>
+                  <pic:blipFill>
+                    <a:blip r:embed="rId9"/>
+                    <a:stretch>
+                      <a:fillRect/>
+                    </a:stretch>
+                  </pic:blipFill>
+                  <pic:spPr>
+                    <a:xfrm>
+                      <a:off x="0" y="0"/>
+                      <a:ext cx="5760720" cy="3683635"/>
+                    </a:xfrm>
+                    <a:prstGeom prst="rect">
+                      <a:avLst/>
+                    </a:prstGeom>
+                  </pic:spPr>
+                </pic:pic>
+              </a:graphicData>
+            </a:graphic>
+          </wp:inline>
+        </w:drawing>
+      </w:r>
+    </w:p>
+    <w:p>
+      <w:pPr>
+        <w:rPr>
+          <w:sz w:val="24"/>
+          <w:szCs w:val="24"/>
+        </w:rPr>
+      </w:pPr>
+    </w:p>
+    <w:p>
+      <w:pPr>
+        <w:rPr>
+          <w:b/>
+          <w:bCs/>
+          <w:sz w:val="24"/>
+          <w:szCs w:val="24"/>
+        </w:rPr>
+      </w:pPr>
+      <w:r>
+        <w:rPr>
+          <w:b/>
+          <w:bCs/>
+          <w:sz w:val="24"/>
+          <w:szCs w:val="24"/>
+        </w:rPr>
+        <w:t xml:space="preserve">Schritt </w:t>
+      </w:r>
+      <w:r>
+        <w:rPr>
+          <w:b/>
+          <w:bCs/>
+          <w:sz w:val="24"/>
+          <w:szCs w:val="24"/>
+        </w:rPr>
+        <w:t>5</w:t>
+      </w:r>
+      <w:r>
+        <w:rPr>
+          <w:b/>
+          <w:bCs/>
+          <w:sz w:val="24"/>
+          <w:szCs w:val="24"/>
+        </w:rPr>
         <w:t>: Schließen der Software</w:t>
       </w:r>
     </w:p>
@@ -1254,21 +1678,49 @@
           <w:sz w:val="24"/>
           <w:szCs w:val="24"/>
         </w:rPr>
-        <w:t>Nachdem Sie die Software verwendet haben, können Sie sie schließen. Speichern Sie gegebenenfalls</w:t>
-      </w:r>
-      <w:r>
-        <w:rPr>
-          <w:sz w:val="24"/>
-          <w:szCs w:val="24"/>
-        </w:rPr>
-        <w:t xml:space="preserve"> Ihr Word-Dokument</w:t>
-      </w:r>
-      <w:r>
-        <w:rPr>
-          <w:sz w:val="24"/>
-          <w:szCs w:val="24"/>
-        </w:rPr>
-        <w:t>, bevor Sie die Software schließen.</w:t>
+        <w:t xml:space="preserve">Nachdem Sie die Software </w:t>
+      </w:r>
+      <w:r>
+        <w:rPr>
+          <w:sz w:val="24"/>
+          <w:szCs w:val="24"/>
+        </w:rPr>
+        <w:t xml:space="preserve">nun </w:t>
+      </w:r>
+      <w:r>
+        <w:rPr>
+          <w:sz w:val="24"/>
+          <w:szCs w:val="24"/>
+        </w:rPr>
+        <w:t xml:space="preserve">verwendet haben, können Sie </w:t>
+      </w:r>
+      <w:r>
+        <w:rPr>
+          <w:sz w:val="24"/>
+          <w:szCs w:val="24"/>
+        </w:rPr>
+        <w:t>d</w:t>
+      </w:r>
+      <w:r>
+        <w:rPr>
+          <w:sz w:val="24"/>
+          <w:szCs w:val="24"/>
+        </w:rPr>
+        <w:t>ie</w:t>
+      </w:r>
+      <w:r>
+        <w:rPr>
+          <w:sz w:val="24"/>
+          <w:szCs w:val="24"/>
+        </w:rPr>
+        <w:t>se</w:t>
+      </w:r>
+      <w:r>
+        <w:rPr>
+          <w:sz w:val="24"/>
+          <w:szCs w:val="24"/>
+        </w:rPr>
+        <w:t xml:space="preserve"> schließen.</w:t>
       </w:r>
     </w:p>
     <w:p>
@@ -1599,13 +2051,13 @@
       </w:pPr>
     </w:lvl>
   </w:abstractNum>
-  <w:num w:numId="1" w16cid:durableId="1184519965">
+  <w:num w:numId="1" w16cid:durableId="1879510829">
     <w:abstractNumId w:val="1"/>
   </w:num>
-  <w:num w:numId="2" w16cid:durableId="1487430964">
+  <w:num w:numId="2" w16cid:durableId="1185511818">
     <w:abstractNumId w:val="2"/>
   </w:num>
-  <w:num w:numId="3" w16cid:durableId="1797719450">
+  <w:num w:numId="3" w16cid:durableId="1899168620">
     <w:abstractNumId w:val="0"/>
   </w:num>
 </w:numbering>
@@ -2558,6 +3010,17 @@
       <w:szCs w:val="16"/>
     </w:rPr>
   </w:style>
+  <w:style w:type="character" w:styleId="Fett">
+    <w:name w:val="Strong"/>
+    <w:basedOn w:val="Absatz-Standardschriftart"/>
+    <w:uiPriority w:val="22"/>
+    <w:qFormat/>
+    <w:rsid w:val="00276CEF"/>
+    <w:rPr>
+      <w:b/>
+      <w:bCs/>
+    </w:rPr>
+  </w:style>
 </w:styles>
 </file>
 

</xml_diff>

<commit_message>
Anleitung auf den neusten Stand gebracht und dazugehörige PDF neu erstellt
</commit_message>
<xml_diff>
--- a/0009-15.03.24-BOT-Helper-Anleitung.docx
+++ b/0009-15.03.24-BOT-Helper-Anleitung.docx
@@ -24,6 +24,14 @@
         </w:rPr>
         <w:t xml:space="preserve"> BOT-Helper</w:t>
       </w:r>
+    </w:p>
+    <w:p>
+      <w:pPr>
+        <w:rPr>
+          <w:sz w:val="28"/>
+          <w:szCs w:val="28"/>
+        </w:rPr>
+      </w:pPr>
     </w:p>
     <w:p>
       <w:pPr>
@@ -205,7 +213,99 @@
           <w:sz w:val="24"/>
           <w:szCs w:val="24"/>
         </w:rPr>
-        <w:t>Schritt 6: Erstellung des ZIP-Archivs</w:t>
+        <w:t xml:space="preserve">Schritt </w:t>
+      </w:r>
+      <w:r>
+        <w:rPr>
+          <w:sz w:val="24"/>
+          <w:szCs w:val="24"/>
+        </w:rPr>
+        <w:t>5</w:t>
+      </w:r>
+      <w:r>
+        <w:rPr>
+          <w:sz w:val="24"/>
+          <w:szCs w:val="24"/>
+        </w:rPr>
+        <w:t>: Schließen der Software</w:t>
+      </w:r>
+    </w:p>
+    <w:p>
+      <w:pPr>
+        <w:rPr>
+          <w:sz w:val="24"/>
+          <w:szCs w:val="24"/>
+        </w:rPr>
+      </w:pPr>
+    </w:p>
+    <w:p>
+      <w:pPr>
+        <w:rPr>
+          <w:sz w:val="24"/>
+          <w:szCs w:val="24"/>
+        </w:rPr>
+      </w:pPr>
+      <w:r>
+        <w:rPr>
+          <w:sz w:val="24"/>
+          <w:szCs w:val="24"/>
+        </w:rPr>
+        <w:br w:type="page"/>
+      </w:r>
+    </w:p>
+    <w:p>
+      <w:pPr>
+        <w:spacing w:after="0" w:line="276" w:lineRule="auto"/>
+        <w:rPr>
+          <w:b/>
+          <w:bCs/>
+          <w:sz w:val="24"/>
+          <w:szCs w:val="24"/>
+        </w:rPr>
+      </w:pPr>
+      <w:r>
+        <w:rPr>
+          <w:b/>
+          <w:bCs/>
+          <w:sz w:val="24"/>
+          <w:szCs w:val="24"/>
+        </w:rPr>
+        <w:lastRenderedPageBreak/>
+        <w:t>Systemanforderungen</w:t>
+      </w:r>
+      <w:r>
+        <w:rPr>
+          <w:b/>
+          <w:bCs/>
+          <w:sz w:val="24"/>
+          <w:szCs w:val="24"/>
+        </w:rPr>
+        <w:t>:</w:t>
+      </w:r>
+      <w:r>
+        <w:rPr>
+          <w:b/>
+          <w:bCs/>
+          <w:sz w:val="24"/>
+          <w:szCs w:val="24"/>
+        </w:rPr>
+        <w:br/>
+      </w:r>
+    </w:p>
+    <w:p>
+      <w:pPr>
+        <w:spacing w:after="0" w:line="276" w:lineRule="auto"/>
+        <w:rPr>
+          <w:sz w:val="24"/>
+          <w:szCs w:val="24"/>
+        </w:rPr>
+      </w:pPr>
+      <w:r>
+        <w:rPr>
+          <w:sz w:val="24"/>
+          <w:szCs w:val="24"/>
+        </w:rPr>
+        <w:t>Um die Software "BOT-Helper" verwenden zu können, müssen folgende Systemvoraussetzungen erfüllt sein:</w:t>
       </w:r>
     </w:p>
     <w:p>
@@ -213,46 +313,157 @@
         <w:pStyle w:val="Listenabsatz"/>
         <w:numPr>
           <w:ilvl w:val="0"/>
-          <w:numId w:val="3"/>
+          <w:numId w:val="4"/>
         </w:numPr>
-        <w:rPr>
-          <w:sz w:val="24"/>
-          <w:szCs w:val="24"/>
-        </w:rPr>
-      </w:pPr>
-      <w:r>
-        <w:rPr>
-          <w:sz w:val="24"/>
-          <w:szCs w:val="24"/>
-        </w:rPr>
-        <w:t>Schritt 7: Schließen der Software</w:t>
-      </w:r>
-    </w:p>
-    <w:p>
-      <w:pPr>
-        <w:rPr>
-          <w:sz w:val="24"/>
-          <w:szCs w:val="24"/>
-        </w:rPr>
-      </w:pPr>
-    </w:p>
-    <w:p>
-      <w:pPr>
-        <w:rPr>
-          <w:sz w:val="24"/>
-          <w:szCs w:val="24"/>
-        </w:rPr>
-      </w:pPr>
-      <w:r>
-        <w:rPr>
-          <w:sz w:val="24"/>
-          <w:szCs w:val="24"/>
-        </w:rPr>
-        <w:br w:type="page"/>
-      </w:r>
-    </w:p>
-    <w:p>
-      <w:pPr>
+        <w:spacing w:after="0" w:line="276" w:lineRule="auto"/>
+        <w:rPr>
+          <w:sz w:val="24"/>
+          <w:szCs w:val="24"/>
+        </w:rPr>
+      </w:pPr>
+      <w:r>
+        <w:rPr>
+          <w:sz w:val="24"/>
+          <w:szCs w:val="24"/>
+        </w:rPr>
+        <w:t>Prozessor: Eine CPU mit mindestens 4 Kernen wird empfohlen, um eine reibungslose Ausführung der Software zu gewährleisten.</w:t>
+      </w:r>
+    </w:p>
+    <w:p>
+      <w:pPr>
+        <w:pStyle w:val="Listenabsatz"/>
+        <w:numPr>
+          <w:ilvl w:val="0"/>
+          <w:numId w:val="4"/>
+        </w:numPr>
+        <w:spacing w:after="0" w:line="276" w:lineRule="auto"/>
+        <w:rPr>
+          <w:sz w:val="24"/>
+          <w:szCs w:val="24"/>
+        </w:rPr>
+      </w:pPr>
+      <w:r>
+        <w:rPr>
+          <w:sz w:val="24"/>
+          <w:szCs w:val="24"/>
+        </w:rPr>
+        <w:t xml:space="preserve">Betriebssystem: Windows-basiertes Betriebssystem (z.B. Windows </w:t>
+      </w:r>
+      <w:r>
+        <w:rPr>
+          <w:sz w:val="24"/>
+          <w:szCs w:val="24"/>
+        </w:rPr>
+        <w:t>7</w:t>
+      </w:r>
+      <w:r>
+        <w:rPr>
+          <w:sz w:val="24"/>
+          <w:szCs w:val="24"/>
+        </w:rPr>
+        <w:t xml:space="preserve">, Windows 8.1, Windows </w:t>
+      </w:r>
+      <w:r>
+        <w:rPr>
+          <w:sz w:val="24"/>
+          <w:szCs w:val="24"/>
+        </w:rPr>
+        <w:t>10</w:t>
+      </w:r>
+      <w:r>
+        <w:rPr>
+          <w:sz w:val="24"/>
+          <w:szCs w:val="24"/>
+        </w:rPr>
+        <w:t>)</w:t>
+      </w:r>
+    </w:p>
+    <w:p>
+      <w:pPr>
+        <w:pStyle w:val="Listenabsatz"/>
+        <w:numPr>
+          <w:ilvl w:val="0"/>
+          <w:numId w:val="4"/>
+        </w:numPr>
+        <w:spacing w:after="0" w:line="276" w:lineRule="auto"/>
+        <w:rPr>
+          <w:sz w:val="24"/>
+          <w:szCs w:val="24"/>
+        </w:rPr>
+      </w:pPr>
+      <w:r>
+        <w:rPr>
+          <w:sz w:val="24"/>
+          <w:szCs w:val="24"/>
+        </w:rPr>
+        <w:t>.</w:t>
+      </w:r>
+      <w:r>
+        <w:rPr>
+          <w:sz w:val="24"/>
+          <w:szCs w:val="24"/>
+        </w:rPr>
+        <w:t>NET Framework: Version 4.8 oder höher muss auf Ihrem System installiert sein.</w:t>
+      </w:r>
+    </w:p>
+    <w:p>
+      <w:pPr>
+        <w:pStyle w:val="Listenabsatz"/>
+        <w:numPr>
+          <w:ilvl w:val="0"/>
+          <w:numId w:val="4"/>
+        </w:numPr>
+        <w:spacing w:after="0" w:line="276" w:lineRule="auto"/>
+        <w:rPr>
+          <w:sz w:val="24"/>
+          <w:szCs w:val="24"/>
+        </w:rPr>
+      </w:pPr>
+      <w:r>
+        <w:rPr>
+          <w:sz w:val="24"/>
+          <w:szCs w:val="24"/>
+        </w:rPr>
+        <w:t>Office Suite: Office 365 oder eine höhere Version muss installiert sein, um Microsoft Word zur Generierung der Dokumente verwenden zu können.</w:t>
+      </w:r>
+    </w:p>
+    <w:p>
+      <w:pPr>
+        <w:spacing w:after="0" w:line="276" w:lineRule="auto"/>
+        <w:rPr>
+          <w:sz w:val="24"/>
+          <w:szCs w:val="24"/>
+        </w:rPr>
+      </w:pPr>
+    </w:p>
+    <w:p>
+      <w:pPr>
+        <w:spacing w:after="0" w:line="276" w:lineRule="auto"/>
+        <w:rPr>
+          <w:sz w:val="24"/>
+          <w:szCs w:val="24"/>
+        </w:rPr>
+      </w:pPr>
+      <w:r>
+        <w:rPr>
+          <w:sz w:val="24"/>
+          <w:szCs w:val="24"/>
+        </w:rPr>
+        <w:t>Bitte stellen Sie sicher, dass Ihr System diese Mindestanforderungen erfüllt, bevor Sie die Software "BOT-Helper" verwenden möchten.</w:t>
+      </w:r>
+    </w:p>
+    <w:p>
+      <w:pPr>
+        <w:spacing w:after="0" w:line="276" w:lineRule="auto"/>
+        <w:rPr>
+          <w:sz w:val="24"/>
+          <w:szCs w:val="24"/>
+        </w:rPr>
+      </w:pPr>
+    </w:p>
+    <w:p>
+      <w:pPr>
+        <w:spacing w:after="0" w:line="276" w:lineRule="auto"/>
         <w:rPr>
           <w:b/>
           <w:bCs/>
@@ -260,85 +471,30 @@
           <w:szCs w:val="24"/>
         </w:rPr>
       </w:pPr>
-      <w:r>
+    </w:p>
+    <w:p>
+      <w:pPr>
+        <w:spacing w:after="0" w:line="276" w:lineRule="auto"/>
         <w:rPr>
           <w:b/>
           <w:bCs/>
           <w:sz w:val="24"/>
           <w:szCs w:val="24"/>
         </w:rPr>
-        <w:lastRenderedPageBreak/>
-        <w:t>Systemanforderungen</w:t>
-      </w:r>
-    </w:p>
-    <w:p>
-      <w:pPr>
-        <w:rPr>
-          <w:sz w:val="24"/>
-          <w:szCs w:val="24"/>
-        </w:rPr>
-      </w:pPr>
-      <w:proofErr w:type="spellStart"/>
-      <w:r>
-        <w:rPr>
-          <w:sz w:val="24"/>
-          <w:szCs w:val="24"/>
-        </w:rPr>
-        <w:t>Runtime</w:t>
-      </w:r>
-      <w:proofErr w:type="spellEnd"/>
-      <w:r>
-        <w:rPr>
-          <w:sz w:val="24"/>
-          <w:szCs w:val="24"/>
-        </w:rPr>
-        <w:t xml:space="preserve"> </w:t>
-      </w:r>
-      <w:proofErr w:type="spellStart"/>
-      <w:r>
-        <w:rPr>
-          <w:sz w:val="24"/>
-          <w:szCs w:val="24"/>
-        </w:rPr>
-        <w:t>Envirement</w:t>
-      </w:r>
-      <w:proofErr w:type="spellEnd"/>
-    </w:p>
-    <w:p>
-      <w:pPr>
-        <w:rPr>
-          <w:sz w:val="24"/>
-          <w:szCs w:val="24"/>
-        </w:rPr>
-      </w:pPr>
-      <w:r>
-        <w:rPr>
-          <w:sz w:val="24"/>
-          <w:szCs w:val="24"/>
-        </w:rPr>
-        <w:t>Windows Betriebssystem</w:t>
-      </w:r>
-    </w:p>
-    <w:p>
-      <w:pPr>
-        <w:rPr>
-          <w:sz w:val="24"/>
-          <w:szCs w:val="24"/>
-        </w:rPr>
-      </w:pPr>
-    </w:p>
-    <w:p>
-      <w:pPr>
+      </w:pPr>
+      <w:r>
         <w:rPr>
           <w:b/>
           <w:bCs/>
           <w:sz w:val="24"/>
           <w:szCs w:val="24"/>
         </w:rPr>
-      </w:pPr>
-    </w:p>
-    <w:p>
-      <w:pPr>
+        <w:t>Einleitung:</w:t>
+      </w:r>
+    </w:p>
+    <w:p>
+      <w:pPr>
+        <w:spacing w:after="0" w:line="276" w:lineRule="auto"/>
         <w:rPr>
           <w:b/>
           <w:bCs/>
@@ -346,137 +502,254 @@
           <w:szCs w:val="24"/>
         </w:rPr>
       </w:pPr>
-      <w:r>
+    </w:p>
+    <w:p>
+      <w:pPr>
+        <w:spacing w:after="0" w:line="276" w:lineRule="auto"/>
+        <w:rPr>
+          <w:sz w:val="24"/>
+          <w:szCs w:val="24"/>
+        </w:rPr>
+      </w:pPr>
+      <w:r>
+        <w:rPr>
+          <w:sz w:val="24"/>
+          <w:szCs w:val="24"/>
+        </w:rPr>
+        <w:t>Diese Anleitung führt Sie durch den Prozess der Verwendung der Software "</w:t>
+      </w:r>
+      <w:r>
+        <w:rPr>
+          <w:sz w:val="24"/>
+          <w:szCs w:val="24"/>
+        </w:rPr>
+        <w:t>BOT-Helper</w:t>
+      </w:r>
+      <w:r>
+        <w:rPr>
+          <w:sz w:val="24"/>
+          <w:szCs w:val="24"/>
+        </w:rPr>
+        <w:t xml:space="preserve">", </w:t>
+      </w:r>
+      <w:r>
+        <w:rPr>
+          <w:sz w:val="24"/>
+          <w:szCs w:val="24"/>
+        </w:rPr>
+        <w:t>die</w:t>
+      </w:r>
+      <w:r>
+        <w:rPr>
+          <w:sz w:val="24"/>
+          <w:szCs w:val="24"/>
+        </w:rPr>
+        <w:t xml:space="preserve"> Ihnen bei der Erstellung von Laufzetteln, Anwesenheitslisten und Raumplänen für den Berufsorientierungstag hilft. Die folgenden Schritte </w:t>
+      </w:r>
+      <w:r>
+        <w:rPr>
+          <w:sz w:val="24"/>
+          <w:szCs w:val="24"/>
+        </w:rPr>
+        <w:t>führen Sie durch d</w:t>
+      </w:r>
+      <w:r>
+        <w:rPr>
+          <w:sz w:val="24"/>
+          <w:szCs w:val="24"/>
+        </w:rPr>
+        <w:t>ie</w:t>
+      </w:r>
+      <w:r>
+        <w:rPr>
+          <w:sz w:val="24"/>
+          <w:szCs w:val="24"/>
+        </w:rPr>
+        <w:t xml:space="preserve"> gesamte </w:t>
+      </w:r>
+      <w:r>
+        <w:rPr>
+          <w:sz w:val="24"/>
+          <w:szCs w:val="24"/>
+        </w:rPr>
+        <w:t>Benutzung</w:t>
+      </w:r>
+      <w:r>
+        <w:rPr>
+          <w:sz w:val="24"/>
+          <w:szCs w:val="24"/>
+        </w:rPr>
+        <w:t xml:space="preserve">, um die Software erfolgreich auf Ihrem System </w:t>
+      </w:r>
+      <w:r>
+        <w:rPr>
+          <w:sz w:val="24"/>
+          <w:szCs w:val="24"/>
+        </w:rPr>
+        <w:t>auszuführen</w:t>
+      </w:r>
+      <w:r>
+        <w:rPr>
+          <w:sz w:val="24"/>
+          <w:szCs w:val="24"/>
+        </w:rPr>
+        <w:t>.</w:t>
+      </w:r>
+    </w:p>
+    <w:p>
+      <w:pPr>
+        <w:rPr>
+          <w:sz w:val="24"/>
+          <w:szCs w:val="24"/>
+        </w:rPr>
+      </w:pPr>
+    </w:p>
+    <w:p>
+      <w:pPr>
+        <w:rPr>
+          <w:sz w:val="24"/>
+          <w:szCs w:val="24"/>
+        </w:rPr>
+      </w:pPr>
+    </w:p>
+    <w:p>
+      <w:pPr>
+        <w:rPr>
+          <w:sz w:val="24"/>
+          <w:szCs w:val="24"/>
+        </w:rPr>
+      </w:pPr>
+    </w:p>
+    <w:p>
+      <w:pPr>
+        <w:rPr>
+          <w:sz w:val="24"/>
+          <w:szCs w:val="24"/>
+        </w:rPr>
+      </w:pPr>
+    </w:p>
+    <w:p>
+      <w:pPr>
+        <w:rPr>
+          <w:sz w:val="24"/>
+          <w:szCs w:val="24"/>
+        </w:rPr>
+      </w:pPr>
+    </w:p>
+    <w:p>
+      <w:pPr>
+        <w:rPr>
+          <w:sz w:val="24"/>
+          <w:szCs w:val="24"/>
+        </w:rPr>
+      </w:pPr>
+    </w:p>
+    <w:p>
+      <w:pPr>
+        <w:rPr>
+          <w:sz w:val="24"/>
+          <w:szCs w:val="24"/>
+        </w:rPr>
+      </w:pPr>
+    </w:p>
+    <w:p>
+      <w:pPr>
+        <w:rPr>
+          <w:sz w:val="24"/>
+          <w:szCs w:val="24"/>
+        </w:rPr>
+      </w:pPr>
+    </w:p>
+    <w:p>
+      <w:pPr>
+        <w:rPr>
+          <w:sz w:val="24"/>
+          <w:szCs w:val="24"/>
+        </w:rPr>
+      </w:pPr>
+    </w:p>
+    <w:p>
+      <w:pPr>
+        <w:rPr>
+          <w:sz w:val="24"/>
+          <w:szCs w:val="24"/>
+        </w:rPr>
+      </w:pPr>
+    </w:p>
+    <w:p>
+      <w:pPr>
+        <w:rPr>
+          <w:sz w:val="24"/>
+          <w:szCs w:val="24"/>
+        </w:rPr>
+      </w:pPr>
+    </w:p>
+    <w:p>
+      <w:pPr>
+        <w:rPr>
+          <w:sz w:val="24"/>
+          <w:szCs w:val="24"/>
+        </w:rPr>
+      </w:pPr>
+    </w:p>
+    <w:p>
+      <w:pPr>
+        <w:rPr>
+          <w:sz w:val="24"/>
+          <w:szCs w:val="24"/>
+        </w:rPr>
+      </w:pPr>
+    </w:p>
+    <w:p>
+      <w:pPr>
+        <w:rPr>
+          <w:sz w:val="24"/>
+          <w:szCs w:val="24"/>
+        </w:rPr>
+      </w:pPr>
+    </w:p>
+    <w:p>
+      <w:pPr>
+        <w:rPr>
+          <w:sz w:val="24"/>
+          <w:szCs w:val="24"/>
+        </w:rPr>
+      </w:pPr>
+    </w:p>
+    <w:p>
+      <w:pPr>
+        <w:spacing w:after="0" w:line="276" w:lineRule="auto"/>
         <w:rPr>
           <w:b/>
           <w:bCs/>
           <w:sz w:val="24"/>
           <w:szCs w:val="24"/>
         </w:rPr>
-        <w:t>Einleitung:</w:t>
-      </w:r>
-    </w:p>
-    <w:p>
-      <w:pPr>
-        <w:rPr>
-          <w:sz w:val="24"/>
-          <w:szCs w:val="24"/>
-        </w:rPr>
-      </w:pPr>
-      <w:r>
-        <w:rPr>
-          <w:sz w:val="24"/>
-          <w:szCs w:val="24"/>
-        </w:rPr>
-        <w:t>Diese Anleitung führt Sie durch den Prozess der Verwendung der Software "</w:t>
-      </w:r>
-      <w:r>
-        <w:rPr>
-          <w:sz w:val="24"/>
-          <w:szCs w:val="24"/>
-        </w:rPr>
-        <w:t>BOT-Helper</w:t>
-      </w:r>
-      <w:r>
-        <w:rPr>
-          <w:sz w:val="24"/>
-          <w:szCs w:val="24"/>
-        </w:rPr>
-        <w:t xml:space="preserve">", </w:t>
-      </w:r>
-      <w:r>
-        <w:rPr>
-          <w:sz w:val="24"/>
-          <w:szCs w:val="24"/>
-        </w:rPr>
-        <w:t>die</w:t>
-      </w:r>
-      <w:r>
-        <w:rPr>
-          <w:sz w:val="24"/>
-          <w:szCs w:val="24"/>
-        </w:rPr>
-        <w:t xml:space="preserve"> Ihnen bei der Erstellung von Laufzetteln, Anwesenheitslisten und Raumplänen für den Berufsorientierungstag hilft. Die folgenden Schritte </w:t>
-      </w:r>
-      <w:r>
-        <w:rPr>
-          <w:sz w:val="24"/>
-          <w:szCs w:val="24"/>
-        </w:rPr>
-        <w:t>führen Sie durch d</w:t>
-      </w:r>
-      <w:r>
-        <w:rPr>
-          <w:sz w:val="24"/>
-          <w:szCs w:val="24"/>
-        </w:rPr>
-        <w:t>ie</w:t>
-      </w:r>
-      <w:r>
-        <w:rPr>
-          <w:sz w:val="24"/>
-          <w:szCs w:val="24"/>
-        </w:rPr>
-        <w:t xml:space="preserve"> gesamte </w:t>
-      </w:r>
-      <w:r>
-        <w:rPr>
-          <w:sz w:val="24"/>
-          <w:szCs w:val="24"/>
-        </w:rPr>
-        <w:t>Benutzung</w:t>
-      </w:r>
-      <w:r>
-        <w:rPr>
-          <w:sz w:val="24"/>
-          <w:szCs w:val="24"/>
-        </w:rPr>
-        <w:t xml:space="preserve">, um die Software erfolgreich auf Ihrem System </w:t>
-      </w:r>
-      <w:r>
-        <w:rPr>
-          <w:sz w:val="24"/>
-          <w:szCs w:val="24"/>
-        </w:rPr>
-        <w:t>auszuführen</w:t>
-      </w:r>
-      <w:r>
-        <w:rPr>
-          <w:sz w:val="24"/>
-          <w:szCs w:val="24"/>
-        </w:rPr>
-        <w:t>.</w:t>
-      </w:r>
-    </w:p>
-    <w:p>
-      <w:pPr>
-        <w:rPr>
-          <w:sz w:val="24"/>
-          <w:szCs w:val="24"/>
-        </w:rPr>
-      </w:pPr>
-    </w:p>
-    <w:p>
-      <w:pPr>
+      </w:pPr>
+      <w:r>
         <w:rPr>
           <w:b/>
           <w:bCs/>
           <w:sz w:val="24"/>
           <w:szCs w:val="24"/>
         </w:rPr>
-      </w:pPr>
-      <w:r>
+        <w:t>Schritt 1: Starten der Software</w:t>
+      </w:r>
+    </w:p>
+    <w:p>
+      <w:pPr>
+        <w:spacing w:after="0" w:line="276" w:lineRule="auto"/>
         <w:rPr>
           <w:b/>
           <w:bCs/>
           <w:sz w:val="24"/>
           <w:szCs w:val="24"/>
         </w:rPr>
-        <w:t>Schritt 1: Starten der Software</w:t>
-      </w:r>
-    </w:p>
-    <w:p>
-      <w:pPr>
+      </w:pPr>
+    </w:p>
+    <w:p>
+      <w:pPr>
+        <w:spacing w:after="0" w:line="276" w:lineRule="auto"/>
         <w:rPr>
           <w:sz w:val="24"/>
           <w:szCs w:val="24"/>
@@ -520,64 +793,37 @@
     </w:p>
     <w:p>
       <w:pPr>
-        <w:rPr>
-          <w:sz w:val="24"/>
-          <w:szCs w:val="24"/>
-        </w:rPr>
-      </w:pPr>
-    </w:p>
-    <w:p>
-      <w:pPr>
-        <w:rPr>
-          <w:b/>
-          <w:bCs/>
-          <w:sz w:val="24"/>
-          <w:szCs w:val="24"/>
-        </w:rPr>
-      </w:pPr>
-      <w:r>
-        <w:rPr>
-          <w:b/>
-          <w:bCs/>
-          <w:sz w:val="24"/>
-          <w:szCs w:val="24"/>
-        </w:rPr>
-        <w:t>Schritt 2: Auswahl von Dateien</w:t>
-      </w:r>
-    </w:p>
-    <w:p>
-      <w:pPr>
+        <w:spacing w:after="0" w:line="276" w:lineRule="auto"/>
+        <w:rPr>
+          <w:sz w:val="24"/>
+          <w:szCs w:val="24"/>
+        </w:rPr>
+      </w:pPr>
+      <w:r>
         <w:rPr>
           <w:noProof/>
-          <w:lang w:eastAsia="de-DE"/>
-        </w:rPr>
-      </w:pPr>
-      <w:r>
-        <w:rPr>
-          <w:noProof/>
-        </w:rPr>
-        <w:lastRenderedPageBreak/>
+        </w:rPr>
         <w:drawing>
-          <wp:anchor distT="0" distB="0" distL="114300" distR="114300" simplePos="0" relativeHeight="251650048" behindDoc="0" locked="0" layoutInCell="1" allowOverlap="1" wp14:anchorId="3FA87907" wp14:editId="2D4FDCCF">
+          <wp:anchor distT="0" distB="0" distL="114300" distR="114300" simplePos="0" relativeHeight="251633152" behindDoc="0" locked="0" layoutInCell="1" allowOverlap="1" wp14:anchorId="24130A70" wp14:editId="1CFD2B04">
             <wp:simplePos x="0" y="0"/>
             <wp:positionH relativeFrom="column">
-              <wp:posOffset>1905</wp:posOffset>
+              <wp:posOffset>0</wp:posOffset>
             </wp:positionH>
             <wp:positionV relativeFrom="paragraph">
-              <wp:posOffset>635</wp:posOffset>
+              <wp:posOffset>276225</wp:posOffset>
             </wp:positionV>
-            <wp:extent cx="5760720" cy="6023610"/>
+            <wp:extent cx="5760720" cy="6142355"/>
             <wp:effectExtent l="0" t="0" r="0" b="0"/>
             <wp:wrapThrough wrapText="bothSides">
               <wp:wrapPolygon edited="0">
                 <wp:start x="0" y="0"/>
-                <wp:lineTo x="0" y="21518"/>
-                <wp:lineTo x="21500" y="21518"/>
+                <wp:lineTo x="0" y="21504"/>
+                <wp:lineTo x="21500" y="21504"/>
                 <wp:lineTo x="21500" y="0"/>
                 <wp:lineTo x="0" y="0"/>
               </wp:wrapPolygon>
             </wp:wrapThrough>
-            <wp:docPr id="811788052" name="Grafik 1" descr="Ein Bild, das Text, Screenshot, Schrift, Display enthält.&#10;&#10;Automatisch generierte Beschreibung"/>
+            <wp:docPr id="99394276" name="Grafik 1" descr="Ein Bild, das Text, Elektronik, Screenshot, Display enthält.&#10;&#10;Automatisch generierte Beschreibung"/>
             <wp:cNvGraphicFramePr>
               <a:graphicFrameLocks xmlns:a="http://schemas.openxmlformats.org/drawingml/2006/main" noChangeAspect="1"/>
             </wp:cNvGraphicFramePr>
@@ -585,7 +831,7 @@
               <a:graphicData uri="http://schemas.openxmlformats.org/drawingml/2006/picture">
                 <pic:pic xmlns:pic="http://schemas.openxmlformats.org/drawingml/2006/picture">
                   <pic:nvPicPr>
-                    <pic:cNvPr id="811788052" name="Grafik 1" descr="Ein Bild, das Text, Screenshot, Schrift, Display enthält.&#10;&#10;Automatisch generierte Beschreibung"/>
+                    <pic:cNvPr id="99394276" name="Grafik 1" descr="Ein Bild, das Text, Elektronik, Screenshot, Display enthält.&#10;&#10;Automatisch generierte Beschreibung"/>
                     <pic:cNvPicPr/>
                   </pic:nvPicPr>
                   <pic:blipFill>
@@ -603,7 +849,7 @@
                   <pic:spPr>
                     <a:xfrm>
                       <a:off x="0" y="0"/>
-                      <a:ext cx="5760720" cy="6023610"/>
+                      <a:ext cx="5760720" cy="6142355"/>
                     </a:xfrm>
                     <a:prstGeom prst="rect">
                       <a:avLst/>
@@ -624,6 +870,108 @@
     </w:p>
     <w:p>
       <w:pPr>
+        <w:spacing w:after="0" w:line="276" w:lineRule="auto"/>
+        <w:rPr>
+          <w:sz w:val="24"/>
+          <w:szCs w:val="24"/>
+        </w:rPr>
+      </w:pPr>
+    </w:p>
+    <w:p>
+      <w:pPr>
+        <w:spacing w:after="0" w:line="276" w:lineRule="auto"/>
+        <w:rPr>
+          <w:sz w:val="24"/>
+          <w:szCs w:val="24"/>
+        </w:rPr>
+      </w:pPr>
+    </w:p>
+    <w:p>
+      <w:pPr>
+        <w:spacing w:after="0" w:line="276" w:lineRule="auto"/>
+        <w:rPr>
+          <w:sz w:val="24"/>
+          <w:szCs w:val="24"/>
+        </w:rPr>
+      </w:pPr>
+    </w:p>
+    <w:p>
+      <w:pPr>
+        <w:spacing w:after="0" w:line="276" w:lineRule="auto"/>
+        <w:rPr>
+          <w:sz w:val="24"/>
+          <w:szCs w:val="24"/>
+        </w:rPr>
+      </w:pPr>
+    </w:p>
+    <w:p>
+      <w:pPr>
+        <w:spacing w:after="0" w:line="276" w:lineRule="auto"/>
+        <w:rPr>
+          <w:sz w:val="24"/>
+          <w:szCs w:val="24"/>
+        </w:rPr>
+      </w:pPr>
+    </w:p>
+    <w:p>
+      <w:pPr>
+        <w:spacing w:after="0" w:line="276" w:lineRule="auto"/>
+        <w:rPr>
+          <w:sz w:val="24"/>
+          <w:szCs w:val="24"/>
+        </w:rPr>
+      </w:pPr>
+    </w:p>
+    <w:p>
+      <w:pPr>
+        <w:spacing w:after="0" w:line="276" w:lineRule="auto"/>
+        <w:rPr>
+          <w:sz w:val="24"/>
+          <w:szCs w:val="24"/>
+        </w:rPr>
+      </w:pPr>
+    </w:p>
+    <w:p>
+      <w:pPr>
+        <w:spacing w:after="0" w:line="276" w:lineRule="auto"/>
+        <w:rPr>
+          <w:sz w:val="24"/>
+          <w:szCs w:val="24"/>
+        </w:rPr>
+      </w:pPr>
+    </w:p>
+    <w:p>
+      <w:pPr>
+        <w:spacing w:after="0" w:line="276" w:lineRule="auto"/>
+        <w:rPr>
+          <w:b/>
+          <w:bCs/>
+          <w:sz w:val="24"/>
+          <w:szCs w:val="24"/>
+        </w:rPr>
+      </w:pPr>
+      <w:r>
+        <w:rPr>
+          <w:b/>
+          <w:bCs/>
+          <w:sz w:val="24"/>
+          <w:szCs w:val="24"/>
+        </w:rPr>
+        <w:t>Schritt 2: Auswahl von Dateien</w:t>
+      </w:r>
+    </w:p>
+    <w:p>
+      <w:pPr>
+        <w:spacing w:after="0" w:line="276" w:lineRule="auto"/>
+        <w:rPr>
+          <w:noProof/>
+          <w:lang w:eastAsia="de-DE"/>
+        </w:rPr>
+      </w:pPr>
+    </w:p>
+    <w:p>
+      <w:pPr>
+        <w:spacing w:line="276" w:lineRule="auto"/>
         <w:rPr>
           <w:sz w:val="24"/>
           <w:szCs w:val="24"/>
@@ -707,6 +1055,7 @@
           <w:ilvl w:val="0"/>
           <w:numId w:val="2"/>
         </w:numPr>
+        <w:spacing w:after="0" w:line="276" w:lineRule="auto"/>
         <w:rPr>
           <w:sz w:val="24"/>
           <w:szCs w:val="24"/>
@@ -725,6 +1074,12 @@
           <w:szCs w:val="24"/>
         </w:rPr>
         <w:t>,</w:t>
+      </w:r>
+      <w:r>
+        <w:rPr>
+          <w:noProof/>
+        </w:rPr>
+        <w:t xml:space="preserve"> </w:t>
       </w:r>
     </w:p>
     <w:p>
@@ -734,6 +1089,7 @@
           <w:ilvl w:val="0"/>
           <w:numId w:val="2"/>
         </w:numPr>
+        <w:spacing w:after="0" w:line="276" w:lineRule="auto"/>
         <w:rPr>
           <w:sz w:val="24"/>
           <w:szCs w:val="24"/>
@@ -761,6 +1117,7 @@
           <w:ilvl w:val="0"/>
           <w:numId w:val="2"/>
         </w:numPr>
+        <w:spacing w:line="276" w:lineRule="auto"/>
         <w:rPr>
           <w:sz w:val="24"/>
           <w:szCs w:val="24"/>
@@ -783,6 +1140,7 @@
     </w:p>
     <w:p>
       <w:pPr>
+        <w:spacing w:after="0" w:line="276" w:lineRule="auto"/>
         <w:rPr>
           <w:sz w:val="24"/>
           <w:szCs w:val="24"/>
@@ -833,6 +1191,7 @@
     </w:p>
     <w:p>
       <w:pPr>
+        <w:spacing w:after="0" w:line="276" w:lineRule="auto"/>
         <w:rPr>
           <w:sz w:val="24"/>
           <w:szCs w:val="24"/>
@@ -855,6 +1214,16 @@
     </w:p>
     <w:p>
       <w:pPr>
+        <w:spacing w:after="0" w:line="276" w:lineRule="auto"/>
+        <w:rPr>
+          <w:sz w:val="24"/>
+          <w:szCs w:val="24"/>
+        </w:rPr>
+      </w:pPr>
+    </w:p>
+    <w:p>
+      <w:pPr>
+        <w:spacing w:after="0" w:line="276" w:lineRule="auto"/>
         <w:rPr>
           <w:sz w:val="24"/>
           <w:szCs w:val="24"/>
@@ -864,28 +1233,27 @@
         <w:rPr>
           <w:noProof/>
         </w:rPr>
-        <w:lastRenderedPageBreak/>
         <w:drawing>
-          <wp:anchor distT="0" distB="0" distL="114300" distR="114300" simplePos="0" relativeHeight="251648000" behindDoc="0" locked="0" layoutInCell="1" allowOverlap="1" wp14:anchorId="27DD9545" wp14:editId="068E6933">
+          <wp:anchor distT="0" distB="0" distL="114300" distR="114300" simplePos="0" relativeHeight="251643392" behindDoc="0" locked="0" layoutInCell="1" allowOverlap="1" wp14:anchorId="0F562F91" wp14:editId="360F85AB">
             <wp:simplePos x="0" y="0"/>
             <wp:positionH relativeFrom="column">
-              <wp:posOffset>4445</wp:posOffset>
+              <wp:posOffset>-1270</wp:posOffset>
             </wp:positionH>
             <wp:positionV relativeFrom="paragraph">
-              <wp:posOffset>184785</wp:posOffset>
+              <wp:posOffset>5715</wp:posOffset>
             </wp:positionV>
-            <wp:extent cx="3085200" cy="3225600"/>
+            <wp:extent cx="3084830" cy="3293745"/>
             <wp:effectExtent l="0" t="0" r="0" b="0"/>
             <wp:wrapThrough wrapText="bothSides">
               <wp:wrapPolygon edited="0">
                 <wp:start x="0" y="0"/>
-                <wp:lineTo x="0" y="21434"/>
-                <wp:lineTo x="21476" y="21434"/>
+                <wp:lineTo x="0" y="21488"/>
+                <wp:lineTo x="21476" y="21488"/>
                 <wp:lineTo x="21476" y="0"/>
                 <wp:lineTo x="0" y="0"/>
               </wp:wrapPolygon>
             </wp:wrapThrough>
-            <wp:docPr id="7530193" name="Grafik 1" descr="Ein Bild, das Text, Screenshot, Display, Schrift enthält.&#10;&#10;Automatisch generierte Beschreibung"/>
+            <wp:docPr id="825444059" name="Grafik 1" descr="Ein Bild, das Text, Elektronik, Screenshot, Display enthält.&#10;&#10;Automatisch generierte Beschreibung"/>
             <wp:cNvGraphicFramePr>
               <a:graphicFrameLocks xmlns:a="http://schemas.openxmlformats.org/drawingml/2006/main" noChangeAspect="1"/>
             </wp:cNvGraphicFramePr>
@@ -893,7 +1261,7 @@
               <a:graphicData uri="http://schemas.openxmlformats.org/drawingml/2006/picture">
                 <pic:pic xmlns:pic="http://schemas.openxmlformats.org/drawingml/2006/picture">
                   <pic:nvPicPr>
-                    <pic:cNvPr id="7530193" name="Grafik 1" descr="Ein Bild, das Text, Screenshot, Display, Schrift enthält.&#10;&#10;Automatisch generierte Beschreibung"/>
+                    <pic:cNvPr id="825444059" name="Grafik 1" descr="Ein Bild, das Text, Elektronik, Screenshot, Display enthält.&#10;&#10;Automatisch generierte Beschreibung"/>
                     <pic:cNvPicPr/>
                   </pic:nvPicPr>
                   <pic:blipFill>
@@ -911,7 +1279,7 @@
                   <pic:spPr>
                     <a:xfrm>
                       <a:off x="0" y="0"/>
-                      <a:ext cx="3085200" cy="3225600"/>
+                      <a:ext cx="3084830" cy="3293745"/>
                     </a:xfrm>
                     <a:prstGeom prst="rect">
                       <a:avLst/>
@@ -932,6 +1300,7 @@
     </w:p>
     <w:p>
       <w:pPr>
+        <w:spacing w:after="0" w:line="276" w:lineRule="auto"/>
         <w:rPr>
           <w:sz w:val="24"/>
           <w:szCs w:val="24"/>
@@ -956,14 +1325,16 @@
     </w:p>
     <w:p>
       <w:pPr>
-        <w:rPr>
-          <w:sz w:val="24"/>
-          <w:szCs w:val="24"/>
-        </w:rPr>
-      </w:pPr>
-    </w:p>
-    <w:p>
-      <w:pPr>
+        <w:spacing w:after="0" w:line="276" w:lineRule="auto"/>
+        <w:rPr>
+          <w:sz w:val="24"/>
+          <w:szCs w:val="24"/>
+        </w:rPr>
+      </w:pPr>
+    </w:p>
+    <w:p>
+      <w:pPr>
+        <w:spacing w:after="0" w:line="276" w:lineRule="auto"/>
         <w:rPr>
           <w:sz w:val="24"/>
           <w:szCs w:val="24"/>
@@ -979,46 +1350,196 @@
     </w:p>
     <w:p>
       <w:pPr>
-        <w:rPr>
-          <w:sz w:val="24"/>
-          <w:szCs w:val="24"/>
-        </w:rPr>
-      </w:pPr>
-    </w:p>
-    <w:p>
-      <w:pPr>
-        <w:rPr>
-          <w:sz w:val="24"/>
-          <w:szCs w:val="24"/>
-        </w:rPr>
-      </w:pPr>
-    </w:p>
-    <w:p>
-      <w:pPr>
-        <w:rPr>
-          <w:sz w:val="24"/>
-          <w:szCs w:val="24"/>
-        </w:rPr>
-      </w:pPr>
-    </w:p>
-    <w:p>
-      <w:pPr>
-        <w:rPr>
-          <w:sz w:val="24"/>
-          <w:szCs w:val="24"/>
-        </w:rPr>
-      </w:pPr>
-    </w:p>
-    <w:p>
-      <w:pPr>
-        <w:rPr>
-          <w:sz w:val="24"/>
-          <w:szCs w:val="24"/>
-        </w:rPr>
-      </w:pPr>
-    </w:p>
-    <w:p>
-      <w:pPr>
+        <w:spacing w:after="0" w:line="276" w:lineRule="auto"/>
+        <w:rPr>
+          <w:sz w:val="24"/>
+          <w:szCs w:val="24"/>
+        </w:rPr>
+      </w:pPr>
+    </w:p>
+    <w:p>
+      <w:pPr>
+        <w:spacing w:after="0" w:line="276" w:lineRule="auto"/>
+        <w:rPr>
+          <w:sz w:val="24"/>
+          <w:szCs w:val="24"/>
+        </w:rPr>
+      </w:pPr>
+    </w:p>
+    <w:p>
+      <w:pPr>
+        <w:spacing w:after="0" w:line="276" w:lineRule="auto"/>
+        <w:rPr>
+          <w:sz w:val="24"/>
+          <w:szCs w:val="24"/>
+        </w:rPr>
+      </w:pPr>
+    </w:p>
+    <w:p>
+      <w:pPr>
+        <w:spacing w:after="0" w:line="276" w:lineRule="auto"/>
+        <w:rPr>
+          <w:sz w:val="24"/>
+          <w:szCs w:val="24"/>
+        </w:rPr>
+      </w:pPr>
+    </w:p>
+    <w:p>
+      <w:pPr>
+        <w:spacing w:after="0" w:line="276" w:lineRule="auto"/>
+        <w:rPr>
+          <w:sz w:val="24"/>
+          <w:szCs w:val="24"/>
+        </w:rPr>
+      </w:pPr>
+    </w:p>
+    <w:p>
+      <w:pPr>
+        <w:spacing w:after="0" w:line="276" w:lineRule="auto"/>
+        <w:rPr>
+          <w:sz w:val="24"/>
+          <w:szCs w:val="24"/>
+        </w:rPr>
+      </w:pPr>
+    </w:p>
+    <w:p>
+      <w:pPr>
+        <w:spacing w:after="0" w:line="276" w:lineRule="auto"/>
+        <w:rPr>
+          <w:sz w:val="24"/>
+          <w:szCs w:val="24"/>
+        </w:rPr>
+      </w:pPr>
+    </w:p>
+    <w:p>
+      <w:pPr>
+        <w:spacing w:after="0" w:line="276" w:lineRule="auto"/>
+        <w:rPr>
+          <w:sz w:val="24"/>
+          <w:szCs w:val="24"/>
+        </w:rPr>
+      </w:pPr>
+    </w:p>
+    <w:p>
+      <w:pPr>
+        <w:spacing w:after="0" w:line="276" w:lineRule="auto"/>
+        <w:rPr>
+          <w:sz w:val="24"/>
+          <w:szCs w:val="24"/>
+        </w:rPr>
+      </w:pPr>
+    </w:p>
+    <w:p>
+      <w:pPr>
+        <w:spacing w:after="0" w:line="276" w:lineRule="auto"/>
+        <w:rPr>
+          <w:sz w:val="24"/>
+          <w:szCs w:val="24"/>
+        </w:rPr>
+      </w:pPr>
+    </w:p>
+    <w:p>
+      <w:pPr>
+        <w:spacing w:after="0" w:line="276" w:lineRule="auto"/>
+        <w:rPr>
+          <w:sz w:val="24"/>
+          <w:szCs w:val="24"/>
+        </w:rPr>
+      </w:pPr>
+    </w:p>
+    <w:p>
+      <w:pPr>
+        <w:spacing w:after="0" w:line="276" w:lineRule="auto"/>
+        <w:rPr>
+          <w:sz w:val="24"/>
+          <w:szCs w:val="24"/>
+        </w:rPr>
+      </w:pPr>
+    </w:p>
+    <w:p>
+      <w:pPr>
+        <w:spacing w:after="0" w:line="276" w:lineRule="auto"/>
+        <w:rPr>
+          <w:sz w:val="24"/>
+          <w:szCs w:val="24"/>
+        </w:rPr>
+      </w:pPr>
+    </w:p>
+    <w:p>
+      <w:pPr>
+        <w:spacing w:after="0" w:line="276" w:lineRule="auto"/>
+        <w:rPr>
+          <w:sz w:val="24"/>
+          <w:szCs w:val="24"/>
+        </w:rPr>
+      </w:pPr>
+    </w:p>
+    <w:p>
+      <w:pPr>
+        <w:spacing w:after="0" w:line="276" w:lineRule="auto"/>
+        <w:rPr>
+          <w:sz w:val="24"/>
+          <w:szCs w:val="24"/>
+        </w:rPr>
+      </w:pPr>
+    </w:p>
+    <w:p>
+      <w:pPr>
+        <w:spacing w:after="0" w:line="276" w:lineRule="auto"/>
+        <w:rPr>
+          <w:sz w:val="24"/>
+          <w:szCs w:val="24"/>
+        </w:rPr>
+      </w:pPr>
+    </w:p>
+    <w:p>
+      <w:pPr>
+        <w:spacing w:after="0" w:line="276" w:lineRule="auto"/>
+        <w:rPr>
+          <w:sz w:val="24"/>
+          <w:szCs w:val="24"/>
+        </w:rPr>
+      </w:pPr>
+    </w:p>
+    <w:p>
+      <w:pPr>
+        <w:spacing w:after="0" w:line="276" w:lineRule="auto"/>
+        <w:rPr>
+          <w:sz w:val="24"/>
+          <w:szCs w:val="24"/>
+        </w:rPr>
+      </w:pPr>
+    </w:p>
+    <w:p>
+      <w:pPr>
+        <w:spacing w:after="0" w:line="276" w:lineRule="auto"/>
+        <w:rPr>
+          <w:sz w:val="24"/>
+          <w:szCs w:val="24"/>
+        </w:rPr>
+      </w:pPr>
+    </w:p>
+    <w:p>
+      <w:pPr>
+        <w:spacing w:after="0" w:line="276" w:lineRule="auto"/>
+        <w:rPr>
+          <w:sz w:val="24"/>
+          <w:szCs w:val="24"/>
+        </w:rPr>
+      </w:pPr>
+    </w:p>
+    <w:p>
+      <w:pPr>
+        <w:spacing w:after="0" w:line="276" w:lineRule="auto"/>
+        <w:rPr>
+          <w:sz w:val="24"/>
+          <w:szCs w:val="24"/>
+        </w:rPr>
+      </w:pPr>
+    </w:p>
+    <w:p>
+      <w:pPr>
+        <w:spacing w:after="0" w:line="276" w:lineRule="auto"/>
         <w:rPr>
           <w:b/>
           <w:bCs/>
@@ -1033,11 +1554,39 @@
           <w:sz w:val="24"/>
           <w:szCs w:val="24"/>
         </w:rPr>
-        <w:t>Schritt 3: Verarbeiten der ausgewählten Dateien</w:t>
-      </w:r>
-    </w:p>
-    <w:p>
-      <w:pPr>
+        <w:t>Schritt 3: Verarbeit</w:t>
+      </w:r>
+      <w:r>
+        <w:rPr>
+          <w:b/>
+          <w:bCs/>
+          <w:sz w:val="24"/>
+          <w:szCs w:val="24"/>
+        </w:rPr>
+        <w:t>en</w:t>
+      </w:r>
+      <w:r>
+        <w:rPr>
+          <w:b/>
+          <w:bCs/>
+          <w:sz w:val="24"/>
+          <w:szCs w:val="24"/>
+        </w:rPr>
+        <w:t xml:space="preserve"> der ausgewählten Dateien</w:t>
+      </w:r>
+    </w:p>
+    <w:p>
+      <w:pPr>
+        <w:spacing w:after="0" w:line="276" w:lineRule="auto"/>
+        <w:rPr>
+          <w:sz w:val="24"/>
+          <w:szCs w:val="24"/>
+        </w:rPr>
+      </w:pPr>
+    </w:p>
+    <w:p>
+      <w:pPr>
+        <w:spacing w:after="0" w:line="276" w:lineRule="auto"/>
         <w:rPr>
           <w:sz w:val="24"/>
           <w:szCs w:val="24"/>
@@ -1046,30 +1595,28 @@
       <w:r>
         <w:rPr>
           <w:noProof/>
-          <w:sz w:val="40"/>
-          <w:szCs w:val="40"/>
         </w:rPr>
         <w:drawing>
-          <wp:anchor distT="0" distB="0" distL="114300" distR="114300" simplePos="0" relativeHeight="251670528" behindDoc="0" locked="0" layoutInCell="1" allowOverlap="1" wp14:anchorId="1ED40A84" wp14:editId="2B3F3A0E">
+          <wp:anchor distT="0" distB="0" distL="114300" distR="114300" simplePos="0" relativeHeight="251660800" behindDoc="0" locked="0" layoutInCell="1" allowOverlap="1" wp14:anchorId="6A98074E" wp14:editId="7F21C4F7">
             <wp:simplePos x="0" y="0"/>
             <wp:positionH relativeFrom="column">
-              <wp:posOffset>2678430</wp:posOffset>
+              <wp:posOffset>2672715</wp:posOffset>
             </wp:positionH>
             <wp:positionV relativeFrom="paragraph">
-              <wp:posOffset>1905</wp:posOffset>
+              <wp:posOffset>5080</wp:posOffset>
             </wp:positionV>
-            <wp:extent cx="3081600" cy="3222000"/>
+            <wp:extent cx="3084830" cy="3286760"/>
             <wp:effectExtent l="0" t="0" r="0" b="0"/>
             <wp:wrapThrough wrapText="bothSides">
               <wp:wrapPolygon edited="0">
                 <wp:start x="0" y="0"/>
-                <wp:lineTo x="0" y="21455"/>
-                <wp:lineTo x="21502" y="21455"/>
-                <wp:lineTo x="21502" y="0"/>
+                <wp:lineTo x="0" y="21533"/>
+                <wp:lineTo x="21476" y="21533"/>
+                <wp:lineTo x="21476" y="0"/>
                 <wp:lineTo x="0" y="0"/>
               </wp:wrapPolygon>
             </wp:wrapThrough>
-            <wp:docPr id="1387139874" name="Grafik 1"/>
+            <wp:docPr id="853296571" name="Grafik 1" descr="Ein Bild, das Text, Elektronik, Screenshot, Schrift enthält.&#10;&#10;Automatisch generierte Beschreibung"/>
             <wp:cNvGraphicFramePr>
               <a:graphicFrameLocks xmlns:a="http://schemas.openxmlformats.org/drawingml/2006/main" noChangeAspect="1"/>
             </wp:cNvGraphicFramePr>
@@ -1077,7 +1624,7 @@
               <a:graphicData uri="http://schemas.openxmlformats.org/drawingml/2006/picture">
                 <pic:pic xmlns:pic="http://schemas.openxmlformats.org/drawingml/2006/picture">
                   <pic:nvPicPr>
-                    <pic:cNvPr id="0" name="Picture 1"/>
+                    <pic:cNvPr id="853296571" name="Grafik 1" descr="Ein Bild, das Text, Elektronik, Screenshot, Schrift enthält.&#10;&#10;Automatisch generierte Beschreibung"/>
                     <pic:cNvPicPr>
                       <a:picLocks noChangeAspect="1" noChangeArrowheads="1"/>
                     </pic:cNvPicPr>
@@ -1098,7 +1645,7 @@
                   <pic:spPr bwMode="auto">
                     <a:xfrm>
                       <a:off x="0" y="0"/>
-                      <a:ext cx="3081600" cy="3222000"/>
+                      <a:ext cx="3084830" cy="3286760"/>
                     </a:xfrm>
                     <a:prstGeom prst="rect">
                       <a:avLst/>
@@ -1123,6 +1670,7 @@
     </w:p>
     <w:p>
       <w:pPr>
+        <w:spacing w:after="0" w:line="276" w:lineRule="auto"/>
         <w:rPr>
           <w:sz w:val="24"/>
           <w:szCs w:val="24"/>
@@ -1159,47 +1707,70 @@
     </w:p>
     <w:p>
       <w:pPr>
-        <w:rPr>
-          <w:sz w:val="24"/>
-          <w:szCs w:val="24"/>
-        </w:rPr>
-      </w:pPr>
-    </w:p>
-    <w:p>
-      <w:pPr>
-        <w:rPr>
-          <w:sz w:val="24"/>
-          <w:szCs w:val="24"/>
-        </w:rPr>
-      </w:pPr>
-    </w:p>
-    <w:p>
-      <w:pPr>
-        <w:rPr>
-          <w:sz w:val="24"/>
-          <w:szCs w:val="24"/>
-        </w:rPr>
-      </w:pPr>
-    </w:p>
-    <w:p>
-      <w:pPr>
-        <w:rPr>
-          <w:sz w:val="24"/>
-          <w:szCs w:val="24"/>
-        </w:rPr>
-      </w:pPr>
-    </w:p>
-    <w:p>
-      <w:pPr>
-        <w:rPr>
-          <w:sz w:val="24"/>
-          <w:szCs w:val="24"/>
-        </w:rPr>
-      </w:pPr>
-    </w:p>
-    <w:p>
-      <w:pPr>
-        <w:spacing w:after="0"/>
+        <w:spacing w:after="0" w:line="276" w:lineRule="auto"/>
+        <w:rPr>
+          <w:sz w:val="24"/>
+          <w:szCs w:val="24"/>
+        </w:rPr>
+      </w:pPr>
+    </w:p>
+    <w:p>
+      <w:pPr>
+        <w:spacing w:after="0" w:line="276" w:lineRule="auto"/>
+        <w:rPr>
+          <w:sz w:val="24"/>
+          <w:szCs w:val="24"/>
+        </w:rPr>
+      </w:pPr>
+    </w:p>
+    <w:p>
+      <w:pPr>
+        <w:spacing w:after="0" w:line="276" w:lineRule="auto"/>
+        <w:rPr>
+          <w:sz w:val="24"/>
+          <w:szCs w:val="24"/>
+        </w:rPr>
+      </w:pPr>
+    </w:p>
+    <w:p>
+      <w:pPr>
+        <w:spacing w:after="0" w:line="276" w:lineRule="auto"/>
+        <w:rPr>
+          <w:sz w:val="24"/>
+          <w:szCs w:val="24"/>
+        </w:rPr>
+      </w:pPr>
+    </w:p>
+    <w:p>
+      <w:pPr>
+        <w:spacing w:after="0" w:line="276" w:lineRule="auto"/>
+        <w:rPr>
+          <w:sz w:val="24"/>
+          <w:szCs w:val="24"/>
+        </w:rPr>
+      </w:pPr>
+    </w:p>
+    <w:p>
+      <w:pPr>
+        <w:spacing w:after="0" w:line="276" w:lineRule="auto"/>
+        <w:rPr>
+          <w:sz w:val="24"/>
+          <w:szCs w:val="24"/>
+        </w:rPr>
+      </w:pPr>
+    </w:p>
+    <w:p>
+      <w:pPr>
+        <w:spacing w:after="0" w:line="276" w:lineRule="auto"/>
+        <w:rPr>
+          <w:sz w:val="24"/>
+          <w:szCs w:val="24"/>
+        </w:rPr>
+      </w:pPr>
+    </w:p>
+    <w:p>
+      <w:pPr>
+        <w:spacing w:after="0" w:line="276" w:lineRule="auto"/>
         <w:rPr>
           <w:b/>
           <w:bCs/>
@@ -1210,7 +1781,7 @@
     </w:p>
     <w:p>
       <w:pPr>
-        <w:spacing w:after="0"/>
+        <w:spacing w:after="0" w:line="276" w:lineRule="auto"/>
         <w:rPr>
           <w:b/>
           <w:bCs/>
@@ -1221,7 +1792,29 @@
     </w:p>
     <w:p>
       <w:pPr>
-        <w:spacing w:after="0"/>
+        <w:spacing w:after="0" w:line="276" w:lineRule="auto"/>
+        <w:rPr>
+          <w:b/>
+          <w:bCs/>
+          <w:sz w:val="24"/>
+          <w:szCs w:val="24"/>
+        </w:rPr>
+      </w:pPr>
+    </w:p>
+    <w:p>
+      <w:pPr>
+        <w:spacing w:after="0" w:line="276" w:lineRule="auto"/>
+        <w:rPr>
+          <w:b/>
+          <w:bCs/>
+          <w:sz w:val="24"/>
+          <w:szCs w:val="24"/>
+        </w:rPr>
+      </w:pPr>
+    </w:p>
+    <w:p>
+      <w:pPr>
+        <w:spacing w:after="0" w:line="276" w:lineRule="auto"/>
         <w:rPr>
           <w:sz w:val="24"/>
           <w:szCs w:val="24"/>
@@ -1337,7 +1930,21 @@
           <w:sz w:val="24"/>
           <w:szCs w:val="24"/>
         </w:rPr>
-        <w:t xml:space="preserve"> (siehe auch Schritt 6)</w:t>
+        <w:t xml:space="preserve"> (siehe auch Schritt </w:t>
+      </w:r>
+      <w:r>
+        <w:rPr>
+          <w:sz w:val="24"/>
+          <w:szCs w:val="24"/>
+        </w:rPr>
+        <w:t>4</w:t>
+      </w:r>
+      <w:r>
+        <w:rPr>
+          <w:sz w:val="24"/>
+          <w:szCs w:val="24"/>
+        </w:rPr>
+        <w:t>)</w:t>
       </w:r>
       <w:r>
         <w:rPr>
@@ -1363,81 +1970,86 @@
     </w:p>
     <w:p>
       <w:pPr>
-        <w:spacing w:after="0"/>
+        <w:spacing w:after="0" w:line="276" w:lineRule="auto"/>
+        <w:rPr>
+          <w:sz w:val="24"/>
+          <w:szCs w:val="24"/>
+        </w:rPr>
+      </w:pPr>
+      <w:r>
+        <w:rPr>
+          <w:sz w:val="24"/>
+          <w:szCs w:val="24"/>
+        </w:rPr>
+        <w:t xml:space="preserve">Außerdem dürfen die Dokumente nicht manuell geschlossen werden, da </w:t>
+      </w:r>
+      <w:r>
+        <w:rPr>
+          <w:sz w:val="24"/>
+          <w:szCs w:val="24"/>
+        </w:rPr>
+        <w:t>d</w:t>
+      </w:r>
+      <w:r>
+        <w:rPr>
+          <w:sz w:val="24"/>
+          <w:szCs w:val="24"/>
+        </w:rPr>
+        <w:t>ie</w:t>
+      </w:r>
+      <w:r>
+        <w:rPr>
+          <w:sz w:val="24"/>
+          <w:szCs w:val="24"/>
+        </w:rPr>
+        <w:t>s die Software zum Absturz bringen kann.</w:t>
+      </w:r>
+    </w:p>
+    <w:p>
+      <w:pPr>
+        <w:spacing w:after="0" w:line="276" w:lineRule="auto"/>
         <w:rPr>
           <w:rFonts w:ascii="Segoe UI" w:hAnsi="Segoe UI" w:cs="Segoe UI"/>
           <w:color w:val="0D0D0D"/>
           <w:shd w:val="clear" w:color="auto" w:fill="FFFFFF"/>
         </w:rPr>
       </w:pPr>
-      <w:r>
-        <w:rPr>
-          <w:sz w:val="24"/>
-          <w:szCs w:val="24"/>
-        </w:rPr>
-        <w:lastRenderedPageBreak/>
-        <w:t xml:space="preserve">Außerdem dürfen die Dokumente nicht manuell geschlossen werden, da </w:t>
-      </w:r>
-      <w:r>
-        <w:rPr>
-          <w:sz w:val="24"/>
-          <w:szCs w:val="24"/>
-        </w:rPr>
-        <w:t>d</w:t>
-      </w:r>
-      <w:r>
-        <w:rPr>
-          <w:sz w:val="24"/>
-          <w:szCs w:val="24"/>
-        </w:rPr>
-        <w:t>ie</w:t>
-      </w:r>
-      <w:r>
-        <w:rPr>
-          <w:sz w:val="24"/>
-          <w:szCs w:val="24"/>
-        </w:rPr>
-        <w:t>s die Software zum Absturz bringen kann.</w:t>
-      </w:r>
-    </w:p>
-    <w:p>
-      <w:pPr>
-        <w:spacing w:after="0"/>
+    </w:p>
+    <w:p>
+      <w:pPr>
+        <w:spacing w:after="0" w:line="276" w:lineRule="auto"/>
         <w:rPr>
           <w:rFonts w:ascii="Segoe UI" w:hAnsi="Segoe UI" w:cs="Segoe UI"/>
           <w:color w:val="0D0D0D"/>
           <w:shd w:val="clear" w:color="auto" w:fill="FFFFFF"/>
         </w:rPr>
       </w:pPr>
-    </w:p>
-    <w:p>
-      <w:pPr>
-        <w:rPr>
-          <w:b/>
-          <w:bCs/>
-          <w:sz w:val="24"/>
-          <w:szCs w:val="24"/>
-        </w:rPr>
-      </w:pPr>
-    </w:p>
-    <w:p>
-      <w:pPr>
-        <w:rPr>
-          <w:sz w:val="24"/>
-          <w:szCs w:val="24"/>
-        </w:rPr>
-      </w:pPr>
       <w:r>
         <w:rPr>
           <w:noProof/>
-          <w:sz w:val="24"/>
-          <w:szCs w:val="24"/>
-        </w:rPr>
+        </w:rPr>
+        <w:lastRenderedPageBreak/>
         <w:drawing>
-          <wp:inline distT="0" distB="0" distL="0" distR="0" wp14:anchorId="76B5A667" wp14:editId="09E05D1A">
-            <wp:extent cx="5753100" cy="3092450"/>
+          <wp:anchor distT="0" distB="0" distL="114300" distR="114300" simplePos="0" relativeHeight="251700736" behindDoc="0" locked="0" layoutInCell="1" allowOverlap="1" wp14:anchorId="28FA6063" wp14:editId="6BE4BEBD">
+            <wp:simplePos x="0" y="0"/>
+            <wp:positionH relativeFrom="column">
+              <wp:posOffset>-1270</wp:posOffset>
+            </wp:positionH>
+            <wp:positionV relativeFrom="paragraph">
+              <wp:posOffset>-7620</wp:posOffset>
+            </wp:positionV>
+            <wp:extent cx="5760720" cy="3060065"/>
             <wp:effectExtent l="0" t="0" r="0" b="0"/>
-            <wp:docPr id="1029805729" name="Grafik 2"/>
+            <wp:wrapThrough wrapText="bothSides">
+              <wp:wrapPolygon edited="0">
+                <wp:start x="0" y="0"/>
+                <wp:lineTo x="0" y="21515"/>
+                <wp:lineTo x="21500" y="21515"/>
+                <wp:lineTo x="21500" y="0"/>
+                <wp:lineTo x="0" y="0"/>
+              </wp:wrapPolygon>
+            </wp:wrapThrough>
+            <wp:docPr id="1483544157" name="Grafik 2" descr="Ein Bild, das Text, Screenshot, Zahl, parallel enthält.&#10;&#10;Automatisch generierte Beschreibung"/>
             <wp:cNvGraphicFramePr>
               <a:graphicFrameLocks xmlns:a="http://schemas.openxmlformats.org/drawingml/2006/main" noChangeAspect="1"/>
             </wp:cNvGraphicFramePr>
@@ -1445,7 +2057,7 @@
               <a:graphicData uri="http://schemas.openxmlformats.org/drawingml/2006/picture">
                 <pic:pic xmlns:pic="http://schemas.openxmlformats.org/drawingml/2006/picture">
                   <pic:nvPicPr>
-                    <pic:cNvPr id="0" name="Picture 2"/>
+                    <pic:cNvPr id="1483544157" name="Grafik 2" descr="Ein Bild, das Text, Screenshot, Zahl, parallel enthält.&#10;&#10;Automatisch generierte Beschreibung"/>
                     <pic:cNvPicPr>
                       <a:picLocks noChangeAspect="1" noChangeArrowheads="1"/>
                     </pic:cNvPicPr>
@@ -1466,7 +2078,7 @@
                   <pic:spPr bwMode="auto">
                     <a:xfrm>
                       <a:off x="0" y="0"/>
-                      <a:ext cx="5753100" cy="3092450"/>
+                      <a:ext cx="5760720" cy="3060065"/>
                     </a:xfrm>
                     <a:prstGeom prst="rect">
                       <a:avLst/>
@@ -1479,32 +2091,63 @@
                 </pic:pic>
               </a:graphicData>
             </a:graphic>
-          </wp:inline>
+            <wp14:sizeRelH relativeFrom="page">
+              <wp14:pctWidth>0</wp14:pctWidth>
+            </wp14:sizeRelH>
+            <wp14:sizeRelV relativeFrom="page">
+              <wp14:pctHeight>0</wp14:pctHeight>
+            </wp14:sizeRelV>
+          </wp:anchor>
         </w:drawing>
       </w:r>
-    </w:p>
-    <w:p>
-      <w:pPr>
-        <w:rPr>
-          <w:rStyle w:val="Fett"/>
-          <w:rFonts w:ascii="Segoe UI" w:hAnsi="Segoe UI" w:cs="Segoe UI"/>
-          <w:color w:val="0D0D0D"/>
-          <w:bdr w:val="single" w:sz="2" w:space="0" w:color="E3E3E3" w:frame="1"/>
-          <w:shd w:val="clear" w:color="auto" w:fill="FFFFFF"/>
-        </w:rPr>
-      </w:pPr>
-    </w:p>
-    <w:p>
-      <w:pPr>
+      <w:r>
         <w:rPr>
           <w:rFonts w:ascii="Segoe UI" w:hAnsi="Segoe UI" w:cs="Segoe UI"/>
           <w:color w:val="0D0D0D"/>
           <w:shd w:val="clear" w:color="auto" w:fill="FFFFFF"/>
         </w:rPr>
-      </w:pPr>
-    </w:p>
-    <w:p>
-      <w:pPr>
+        <w:t>(Die Ansicht wird</w:t>
+      </w:r>
+      <w:r>
+        <w:rPr>
+          <w:rFonts w:ascii="Segoe UI" w:hAnsi="Segoe UI" w:cs="Segoe UI"/>
+          <w:color w:val="0D0D0D"/>
+          <w:shd w:val="clear" w:color="auto" w:fill="FFFFFF"/>
+        </w:rPr>
+        <w:t xml:space="preserve"> möglicherweise</w:t>
+      </w:r>
+      <w:r>
+        <w:rPr>
+          <w:rFonts w:ascii="Segoe UI" w:hAnsi="Segoe UI" w:cs="Segoe UI"/>
+          <w:color w:val="0D0D0D"/>
+          <w:shd w:val="clear" w:color="auto" w:fill="FFFFFF"/>
+        </w:rPr>
+        <w:t xml:space="preserve"> anders aussehen.)</w:t>
+      </w:r>
+    </w:p>
+    <w:p>
+      <w:pPr>
+        <w:spacing w:after="0" w:line="276" w:lineRule="auto"/>
+        <w:rPr>
+          <w:rFonts w:ascii="Segoe UI" w:hAnsi="Segoe UI" w:cs="Segoe UI"/>
+          <w:color w:val="0D0D0D"/>
+          <w:shd w:val="clear" w:color="auto" w:fill="FFFFFF"/>
+        </w:rPr>
+      </w:pPr>
+    </w:p>
+    <w:p>
+      <w:pPr>
+        <w:spacing w:after="0" w:line="276" w:lineRule="auto"/>
+        <w:rPr>
+          <w:rFonts w:ascii="Segoe UI" w:hAnsi="Segoe UI" w:cs="Segoe UI"/>
+          <w:color w:val="0D0D0D"/>
+          <w:shd w:val="clear" w:color="auto" w:fill="FFFFFF"/>
+        </w:rPr>
+      </w:pPr>
+    </w:p>
+    <w:p>
+      <w:pPr>
+        <w:spacing w:after="0" w:line="276" w:lineRule="auto"/>
         <w:rPr>
           <w:b/>
           <w:bCs/>
@@ -1542,38 +2185,16 @@
     </w:p>
     <w:p>
       <w:pPr>
-        <w:spacing w:after="0"/>
-        <w:rPr>
-          <w:sz w:val="24"/>
-          <w:szCs w:val="24"/>
-        </w:rPr>
-      </w:pPr>
-      <w:r>
-        <w:rPr>
-          <w:sz w:val="24"/>
-          <w:szCs w:val="24"/>
-        </w:rPr>
-        <w:t>Nach Abschluss der Generierung wird ein Erfolgsfenster angezeigt. Bitte bestätigen Sie den Erfolg durch Klicken auf die Schaltfläche "OK".</w:t>
-      </w:r>
-    </w:p>
-    <w:p>
-      <w:pPr>
-        <w:spacing w:after="0"/>
-        <w:rPr>
-          <w:sz w:val="24"/>
-          <w:szCs w:val="24"/>
-        </w:rPr>
-      </w:pPr>
-      <w:r>
-        <w:rPr>
-          <w:sz w:val="24"/>
-          <w:szCs w:val="24"/>
-        </w:rPr>
-        <w:t>Daraufhin öffnet sich ein Explorer-Fenster, das Sie automatisch in den Download-Ordner führt. Dort wird ein neues ZIP-Archiv namens "BOT-Helper" erstellt.</w:t>
-      </w:r>
-    </w:p>
-    <w:p>
-      <w:pPr>
+        <w:spacing w:after="0" w:line="276" w:lineRule="auto"/>
+        <w:rPr>
+          <w:sz w:val="24"/>
+          <w:szCs w:val="24"/>
+        </w:rPr>
+      </w:pPr>
+    </w:p>
+    <w:p>
+      <w:pPr>
+        <w:spacing w:after="0" w:line="276" w:lineRule="auto"/>
         <w:rPr>
           <w:sz w:val="24"/>
           <w:szCs w:val="24"/>
@@ -1583,12 +2204,27 @@
         <w:rPr>
           <w:noProof/>
         </w:rPr>
-        <w:lastRenderedPageBreak/>
         <w:drawing>
-          <wp:inline distT="0" distB="0" distL="0" distR="0" wp14:anchorId="616ECE1C" wp14:editId="16957D23">
-            <wp:extent cx="5760720" cy="3683635"/>
+          <wp:anchor distT="0" distB="0" distL="114300" distR="114300" simplePos="0" relativeHeight="251681280" behindDoc="0" locked="0" layoutInCell="1" allowOverlap="1" wp14:anchorId="2600B0E9" wp14:editId="51F943FF">
+            <wp:simplePos x="0" y="0"/>
+            <wp:positionH relativeFrom="column">
+              <wp:posOffset>2743200</wp:posOffset>
+            </wp:positionH>
+            <wp:positionV relativeFrom="paragraph">
+              <wp:posOffset>9525</wp:posOffset>
+            </wp:positionV>
+            <wp:extent cx="3016800" cy="1648800"/>
             <wp:effectExtent l="0" t="0" r="0" b="0"/>
-            <wp:docPr id="219667709" name="Grafik 1" descr="Ein Bild, das Text, Screenshot, Zahl, Software enthält.&#10;&#10;Automatisch generierte Beschreibung"/>
+            <wp:wrapThrough wrapText="bothSides">
+              <wp:wrapPolygon edited="0">
+                <wp:start x="0" y="0"/>
+                <wp:lineTo x="0" y="21467"/>
+                <wp:lineTo x="21418" y="21467"/>
+                <wp:lineTo x="21418" y="0"/>
+                <wp:lineTo x="0" y="0"/>
+              </wp:wrapPolygon>
+            </wp:wrapThrough>
+            <wp:docPr id="1466631721" name="Grafik 1" descr="Ein Bild, das Text, Screenshot, Schrift, Display enthält.&#10;&#10;Automatisch generierte Beschreibung"/>
             <wp:cNvGraphicFramePr>
               <a:graphicFrameLocks xmlns:a="http://schemas.openxmlformats.org/drawingml/2006/main" noChangeAspect="1"/>
             </wp:cNvGraphicFramePr>
@@ -1596,11 +2232,17 @@
               <a:graphicData uri="http://schemas.openxmlformats.org/drawingml/2006/picture">
                 <pic:pic xmlns:pic="http://schemas.openxmlformats.org/drawingml/2006/picture">
                   <pic:nvPicPr>
-                    <pic:cNvPr id="219667709" name="Grafik 1" descr="Ein Bild, das Text, Screenshot, Zahl, Software enthält.&#10;&#10;Automatisch generierte Beschreibung"/>
+                    <pic:cNvPr id="1466631721" name="Grafik 1" descr="Ein Bild, das Text, Screenshot, Schrift, Display enthält.&#10;&#10;Automatisch generierte Beschreibung"/>
                     <pic:cNvPicPr/>
                   </pic:nvPicPr>
                   <pic:blipFill>
-                    <a:blip r:embed="rId9"/>
+                    <a:blip r:embed="rId9">
+                      <a:extLst>
+                        <a:ext uri="{28A0092B-C50C-407E-A947-70E740481C1C}">
+                          <a14:useLocalDpi xmlns:a14="http://schemas.microsoft.com/office/drawing/2010/main" val="0"/>
+                        </a:ext>
+                      </a:extLst>
+                    </a:blip>
                     <a:stretch>
                       <a:fillRect/>
                     </a:stretch>
@@ -1608,7 +2250,7 @@
                   <pic:spPr>
                     <a:xfrm>
                       <a:off x="0" y="0"/>
-                      <a:ext cx="5760720" cy="3683635"/>
+                      <a:ext cx="3016800" cy="1648800"/>
                     </a:xfrm>
                     <a:prstGeom prst="rect">
                       <a:avLst/>
@@ -1617,20 +2259,319 @@
                 </pic:pic>
               </a:graphicData>
             </a:graphic>
-          </wp:inline>
+            <wp14:sizeRelH relativeFrom="page">
+              <wp14:pctWidth>0</wp14:pctWidth>
+            </wp14:sizeRelH>
+            <wp14:sizeRelV relativeFrom="page">
+              <wp14:pctHeight>0</wp14:pctHeight>
+            </wp14:sizeRelV>
+          </wp:anchor>
         </w:drawing>
       </w:r>
     </w:p>
     <w:p>
       <w:pPr>
-        <w:rPr>
-          <w:sz w:val="24"/>
-          <w:szCs w:val="24"/>
-        </w:rPr>
-      </w:pPr>
-    </w:p>
-    <w:p>
-      <w:pPr>
+        <w:spacing w:after="0" w:line="276" w:lineRule="auto"/>
+        <w:rPr>
+          <w:sz w:val="24"/>
+          <w:szCs w:val="24"/>
+        </w:rPr>
+      </w:pPr>
+      <w:r>
+        <w:rPr>
+          <w:sz w:val="24"/>
+          <w:szCs w:val="24"/>
+        </w:rPr>
+        <w:t>Nach Abschluss der Generierung wird ein Erfolgsfenster angezeigt. Bitte bestätigen Sie den Erfolg durch Klicken auf die Schaltfläche "OK".</w:t>
+      </w:r>
+    </w:p>
+    <w:p>
+      <w:pPr>
+        <w:spacing w:after="0" w:line="276" w:lineRule="auto"/>
+        <w:rPr>
+          <w:sz w:val="24"/>
+          <w:szCs w:val="24"/>
+        </w:rPr>
+      </w:pPr>
+    </w:p>
+    <w:p>
+      <w:pPr>
+        <w:spacing w:after="0" w:line="276" w:lineRule="auto"/>
+        <w:rPr>
+          <w:sz w:val="24"/>
+          <w:szCs w:val="24"/>
+        </w:rPr>
+      </w:pPr>
+    </w:p>
+    <w:p>
+      <w:pPr>
+        <w:spacing w:after="0" w:line="276" w:lineRule="auto"/>
+        <w:rPr>
+          <w:sz w:val="24"/>
+          <w:szCs w:val="24"/>
+        </w:rPr>
+      </w:pPr>
+    </w:p>
+    <w:p>
+      <w:pPr>
+        <w:spacing w:after="0" w:line="276" w:lineRule="auto"/>
+        <w:rPr>
+          <w:sz w:val="24"/>
+          <w:szCs w:val="24"/>
+        </w:rPr>
+      </w:pPr>
+    </w:p>
+    <w:p>
+      <w:pPr>
+        <w:spacing w:after="0" w:line="276" w:lineRule="auto"/>
+        <w:rPr>
+          <w:sz w:val="24"/>
+          <w:szCs w:val="24"/>
+        </w:rPr>
+      </w:pPr>
+    </w:p>
+    <w:p>
+      <w:pPr>
+        <w:spacing w:after="0" w:line="276" w:lineRule="auto"/>
+        <w:rPr>
+          <w:sz w:val="24"/>
+          <w:szCs w:val="24"/>
+        </w:rPr>
+      </w:pPr>
+    </w:p>
+    <w:p>
+      <w:pPr>
+        <w:spacing w:after="0" w:line="276" w:lineRule="auto"/>
+        <w:rPr>
+          <w:sz w:val="24"/>
+          <w:szCs w:val="24"/>
+        </w:rPr>
+      </w:pPr>
+      <w:r>
+        <w:rPr>
+          <w:sz w:val="24"/>
+          <w:szCs w:val="24"/>
+        </w:rPr>
+        <w:t xml:space="preserve">Daraufhin öffnet sich ein Explorer-Fenster, das Sie automatisch in den Download-Ordner führt. </w:t>
+      </w:r>
+      <w:r>
+        <w:rPr>
+          <w:sz w:val="24"/>
+          <w:szCs w:val="24"/>
+        </w:rPr>
+        <w:t xml:space="preserve">Dort wird ein neues ZIP-Archiv mit dem Namen </w:t>
+      </w:r>
+      <w:r>
+        <w:rPr>
+          <w:sz w:val="24"/>
+          <w:szCs w:val="24"/>
+        </w:rPr>
+        <w:br/>
+      </w:r>
+      <w:r>
+        <w:rPr>
+          <w:sz w:val="24"/>
+          <w:szCs w:val="24"/>
+        </w:rPr>
+        <w:t>"B</w:t>
+      </w:r>
+      <w:r>
+        <w:rPr>
+          <w:sz w:val="24"/>
+          <w:szCs w:val="24"/>
+        </w:rPr>
+        <w:t>ot</w:t>
+      </w:r>
+      <w:r>
+        <w:rPr>
+          <w:sz w:val="24"/>
+          <w:szCs w:val="24"/>
+        </w:rPr>
+        <w:t>-Helper_DDMMYYYY_HHMM" erstellt, wobei "DDMMYYYY" das aktuelle Datum und "HHMM" die aktuelle Uhrzeit darstellt.</w:t>
+      </w:r>
+    </w:p>
+    <w:p>
+      <w:pPr>
+        <w:spacing w:after="0" w:line="276" w:lineRule="auto"/>
+        <w:rPr>
+          <w:sz w:val="24"/>
+          <w:szCs w:val="24"/>
+        </w:rPr>
+      </w:pPr>
+      <w:r>
+        <w:rPr>
+          <w:sz w:val="24"/>
+          <w:szCs w:val="24"/>
+        </w:rPr>
+        <w:t>Nachdem das ZIP-Archiv erstellt wurde, stehen Ihnen die fertigen Dateien zur Verfügung. Um auf diese zuzugreifen, müssen Sie das ZIP-Archiv entpacken und den Ordner öffnen.</w:t>
+      </w:r>
+      <w:r>
+        <w:rPr>
+          <w:rFonts w:ascii="Segoe UI" w:hAnsi="Segoe UI" w:cs="Segoe UI"/>
+          <w:color w:val="0D0D0D"/>
+          <w:shd w:val="clear" w:color="auto" w:fill="FFFFFF"/>
+        </w:rPr>
+        <w:t xml:space="preserve"> </w:t>
+      </w:r>
+      <w:r>
+        <w:rPr>
+          <w:rFonts w:ascii="Segoe UI" w:hAnsi="Segoe UI" w:cs="Segoe UI"/>
+          <w:color w:val="0D0D0D"/>
+          <w:shd w:val="clear" w:color="auto" w:fill="FFFFFF"/>
+        </w:rPr>
+        <w:t>Gegebenenfalls</w:t>
+      </w:r>
+      <w:r>
+        <w:rPr>
+          <w:sz w:val="24"/>
+          <w:szCs w:val="24"/>
+        </w:rPr>
+        <w:t xml:space="preserve"> können die Dateien nun nochmals bearbeitet werden.</w:t>
+      </w:r>
+    </w:p>
+    <w:p>
+      <w:pPr>
+        <w:spacing w:after="0" w:line="276" w:lineRule="auto"/>
+        <w:rPr>
+          <w:sz w:val="24"/>
+          <w:szCs w:val="24"/>
+        </w:rPr>
+      </w:pPr>
+    </w:p>
+    <w:p>
+      <w:pPr>
+        <w:spacing w:after="0" w:line="276" w:lineRule="auto"/>
+        <w:rPr>
+          <w:sz w:val="24"/>
+          <w:szCs w:val="24"/>
+        </w:rPr>
+      </w:pPr>
+    </w:p>
+    <w:p>
+      <w:pPr>
+        <w:spacing w:after="0" w:line="276" w:lineRule="auto"/>
+        <w:rPr>
+          <w:sz w:val="24"/>
+          <w:szCs w:val="24"/>
+        </w:rPr>
+      </w:pPr>
+    </w:p>
+    <w:p>
+      <w:pPr>
+        <w:spacing w:after="0" w:line="276" w:lineRule="auto"/>
+        <w:rPr>
+          <w:sz w:val="24"/>
+          <w:szCs w:val="24"/>
+        </w:rPr>
+      </w:pPr>
+    </w:p>
+    <w:p>
+      <w:pPr>
+        <w:spacing w:after="0" w:line="276" w:lineRule="auto"/>
+        <w:rPr>
+          <w:sz w:val="24"/>
+          <w:szCs w:val="24"/>
+        </w:rPr>
+      </w:pPr>
+    </w:p>
+    <w:p>
+      <w:pPr>
+        <w:spacing w:after="0" w:line="276" w:lineRule="auto"/>
+        <w:rPr>
+          <w:sz w:val="24"/>
+          <w:szCs w:val="24"/>
+        </w:rPr>
+      </w:pPr>
+    </w:p>
+    <w:p>
+      <w:pPr>
+        <w:spacing w:after="0" w:line="276" w:lineRule="auto"/>
+        <w:rPr>
+          <w:sz w:val="24"/>
+          <w:szCs w:val="24"/>
+        </w:rPr>
+      </w:pPr>
+    </w:p>
+    <w:p>
+      <w:pPr>
+        <w:spacing w:after="0" w:line="276" w:lineRule="auto"/>
+        <w:rPr>
+          <w:sz w:val="24"/>
+          <w:szCs w:val="24"/>
+        </w:rPr>
+      </w:pPr>
+      <w:r>
+        <w:rPr>
+          <w:noProof/>
+        </w:rPr>
+        <w:drawing>
+          <wp:anchor distT="0" distB="0" distL="114300" distR="114300" simplePos="0" relativeHeight="251667968" behindDoc="0" locked="0" layoutInCell="1" allowOverlap="1" wp14:anchorId="4F8FB20D" wp14:editId="700DD4DB">
+            <wp:simplePos x="0" y="0"/>
+            <wp:positionH relativeFrom="column">
+              <wp:posOffset>0</wp:posOffset>
+            </wp:positionH>
+            <wp:positionV relativeFrom="paragraph">
+              <wp:posOffset>-6350</wp:posOffset>
+            </wp:positionV>
+            <wp:extent cx="5760720" cy="3216275"/>
+            <wp:effectExtent l="0" t="0" r="0" b="0"/>
+            <wp:wrapThrough wrapText="bothSides">
+              <wp:wrapPolygon edited="0">
+                <wp:start x="0" y="0"/>
+                <wp:lineTo x="0" y="21493"/>
+                <wp:lineTo x="21500" y="21493"/>
+                <wp:lineTo x="21500" y="0"/>
+                <wp:lineTo x="0" y="0"/>
+              </wp:wrapPolygon>
+            </wp:wrapThrough>
+            <wp:docPr id="18723565" name="Grafik 1" descr="Ein Bild, das Text, Screenshot, Software, Zahl enthält.&#10;&#10;Automatisch generierte Beschreibung"/>
+            <wp:cNvGraphicFramePr>
+              <a:graphicFrameLocks xmlns:a="http://schemas.openxmlformats.org/drawingml/2006/main" noChangeAspect="1"/>
+            </wp:cNvGraphicFramePr>
+            <a:graphic xmlns:a="http://schemas.openxmlformats.org/drawingml/2006/main">
+              <a:graphicData uri="http://schemas.openxmlformats.org/drawingml/2006/picture">
+                <pic:pic xmlns:pic="http://schemas.openxmlformats.org/drawingml/2006/picture">
+                  <pic:nvPicPr>
+                    <pic:cNvPr id="18723565" name="Grafik 1" descr="Ein Bild, das Text, Screenshot, Software, Zahl enthält.&#10;&#10;Automatisch generierte Beschreibung"/>
+                    <pic:cNvPicPr/>
+                  </pic:nvPicPr>
+                  <pic:blipFill>
+                    <a:blip r:embed="rId10">
+                      <a:extLst>
+                        <a:ext uri="{28A0092B-C50C-407E-A947-70E740481C1C}">
+                          <a14:useLocalDpi xmlns:a14="http://schemas.microsoft.com/office/drawing/2010/main" val="0"/>
+                        </a:ext>
+                      </a:extLst>
+                    </a:blip>
+                    <a:stretch>
+                      <a:fillRect/>
+                    </a:stretch>
+                  </pic:blipFill>
+                  <pic:spPr>
+                    <a:xfrm>
+                      <a:off x="0" y="0"/>
+                      <a:ext cx="5760720" cy="3216275"/>
+                    </a:xfrm>
+                    <a:prstGeom prst="rect">
+                      <a:avLst/>
+                    </a:prstGeom>
+                  </pic:spPr>
+                </pic:pic>
+              </a:graphicData>
+            </a:graphic>
+            <wp14:sizeRelH relativeFrom="page">
+              <wp14:pctWidth>0</wp14:pctWidth>
+            </wp14:sizeRelH>
+            <wp14:sizeRelV relativeFrom="page">
+              <wp14:pctHeight>0</wp14:pctHeight>
+            </wp14:sizeRelV>
+          </wp:anchor>
+        </w:drawing>
+      </w:r>
+    </w:p>
+    <w:p>
+      <w:pPr>
+        <w:spacing w:after="0" w:line="276" w:lineRule="auto"/>
         <w:rPr>
           <w:b/>
           <w:bCs/>
@@ -1638,15 +2579,17 @@
           <w:szCs w:val="24"/>
         </w:rPr>
       </w:pPr>
-      <w:r>
+    </w:p>
+    <w:p>
+      <w:pPr>
+        <w:spacing w:after="0" w:line="276" w:lineRule="auto"/>
         <w:rPr>
           <w:b/>
           <w:bCs/>
           <w:sz w:val="24"/>
           <w:szCs w:val="24"/>
         </w:rPr>
-        <w:t xml:space="preserve">Schritt </w:t>
-      </w:r>
+      </w:pPr>
       <w:r>
         <w:rPr>
           <w:b/>
@@ -1654,7 +2597,7 @@
           <w:sz w:val="24"/>
           <w:szCs w:val="24"/>
         </w:rPr>
-        <w:t>5</w:t>
+        <w:t xml:space="preserve">Schritt </w:t>
       </w:r>
       <w:r>
         <w:rPr>
@@ -1663,11 +2606,32 @@
           <w:sz w:val="24"/>
           <w:szCs w:val="24"/>
         </w:rPr>
+        <w:t>5</w:t>
+      </w:r>
+      <w:r>
+        <w:rPr>
+          <w:b/>
+          <w:bCs/>
+          <w:sz w:val="24"/>
+          <w:szCs w:val="24"/>
+        </w:rPr>
         <w:t>: Schließen der Software</w:t>
       </w:r>
     </w:p>
     <w:p>
       <w:pPr>
+        <w:spacing w:after="0" w:line="276" w:lineRule="auto"/>
+        <w:rPr>
+          <w:b/>
+          <w:bCs/>
+          <w:sz w:val="24"/>
+          <w:szCs w:val="24"/>
+        </w:rPr>
+      </w:pPr>
+    </w:p>
+    <w:p>
+      <w:pPr>
+        <w:spacing w:after="0" w:line="276" w:lineRule="auto"/>
         <w:rPr>
           <w:sz w:val="24"/>
           <w:szCs w:val="24"/>
@@ -1725,33 +2689,52 @@
     </w:p>
     <w:p>
       <w:pPr>
-        <w:rPr>
-          <w:sz w:val="24"/>
-          <w:szCs w:val="24"/>
-        </w:rPr>
-      </w:pPr>
-    </w:p>
-    <w:p>
-      <w:pPr>
-        <w:rPr>
-          <w:sz w:val="24"/>
-          <w:szCs w:val="24"/>
-        </w:rPr>
-      </w:pPr>
-    </w:p>
-    <w:p>
-      <w:pPr>
-        <w:rPr>
-          <w:sz w:val="24"/>
-          <w:szCs w:val="24"/>
-        </w:rPr>
-      </w:pPr>
-      <w:r>
-        <w:rPr>
-          <w:sz w:val="24"/>
-          <w:szCs w:val="24"/>
-        </w:rPr>
-        <w:t>Herzlichen Glückwunsch! Sie haben die Software erfolgreich verwendet, um Dateien auszuwählen und zu verarbeiten.</w:t>
+        <w:spacing w:after="0" w:line="276" w:lineRule="auto"/>
+        <w:rPr>
+          <w:sz w:val="24"/>
+          <w:szCs w:val="24"/>
+        </w:rPr>
+      </w:pPr>
+    </w:p>
+    <w:p>
+      <w:pPr>
+        <w:spacing w:after="0" w:line="276" w:lineRule="auto"/>
+        <w:rPr>
+          <w:sz w:val="24"/>
+          <w:szCs w:val="24"/>
+        </w:rPr>
+      </w:pPr>
+    </w:p>
+    <w:p>
+      <w:pPr>
+        <w:spacing w:after="0" w:line="276" w:lineRule="auto"/>
+        <w:rPr>
+          <w:sz w:val="24"/>
+          <w:szCs w:val="24"/>
+        </w:rPr>
+      </w:pPr>
+    </w:p>
+    <w:p>
+      <w:pPr>
+        <w:spacing w:after="0" w:line="276" w:lineRule="auto"/>
+        <w:rPr>
+          <w:sz w:val="24"/>
+          <w:szCs w:val="24"/>
+        </w:rPr>
+      </w:pPr>
+      <w:r>
+        <w:rPr>
+          <w:sz w:val="24"/>
+          <w:szCs w:val="24"/>
+        </w:rPr>
+        <w:t>Herzlichen Glückwunsch! Sie haben die Software erfolgreich verwendet</w:t>
+      </w:r>
+      <w:r>
+        <w:rPr>
+          <w:sz w:val="24"/>
+          <w:szCs w:val="24"/>
+        </w:rPr>
+        <w:t>.</w:t>
       </w:r>
     </w:p>
     <w:sectPr>
@@ -1966,6 +2949,119 @@
     </w:lvl>
   </w:abstractNum>
   <w:abstractNum w:abstractNumId="2" w15:restartNumberingAfterBreak="0">
+    <w:nsid w:val="200F12DF"/>
+    <w:multiLevelType w:val="hybridMultilevel"/>
+    <w:tmpl w:val="413E748C"/>
+    <w:lvl w:ilvl="0" w:tplc="04070001">
+      <w:start w:val="1"/>
+      <w:numFmt w:val="bullet"/>
+      <w:lvlText w:val=""/>
+      <w:lvlJc w:val="left"/>
+      <w:pPr>
+        <w:ind w:left="720" w:hanging="360"/>
+      </w:pPr>
+      <w:rPr>
+        <w:rFonts w:ascii="Symbol" w:hAnsi="Symbol" w:hint="default"/>
+      </w:rPr>
+    </w:lvl>
+    <w:lvl w:ilvl="1" w:tplc="04070003" w:tentative="1">
+      <w:start w:val="1"/>
+      <w:numFmt w:val="bullet"/>
+      <w:lvlText w:val="o"/>
+      <w:lvlJc w:val="left"/>
+      <w:pPr>
+        <w:ind w:left="1440" w:hanging="360"/>
+      </w:pPr>
+      <w:rPr>
+        <w:rFonts w:ascii="Courier New" w:hAnsi="Courier New" w:cs="Courier New" w:hint="default"/>
+      </w:rPr>
+    </w:lvl>
+    <w:lvl w:ilvl="2" w:tplc="04070005" w:tentative="1">
+      <w:start w:val="1"/>
+      <w:numFmt w:val="bullet"/>
+      <w:lvlText w:val=""/>
+      <w:lvlJc w:val="left"/>
+      <w:pPr>
+        <w:ind w:left="2160" w:hanging="360"/>
+      </w:pPr>
+      <w:rPr>
+        <w:rFonts w:ascii="Wingdings" w:hAnsi="Wingdings" w:hint="default"/>
+      </w:rPr>
+    </w:lvl>
+    <w:lvl w:ilvl="3" w:tplc="04070001" w:tentative="1">
+      <w:start w:val="1"/>
+      <w:numFmt w:val="bullet"/>
+      <w:lvlText w:val=""/>
+      <w:lvlJc w:val="left"/>
+      <w:pPr>
+        <w:ind w:left="2880" w:hanging="360"/>
+      </w:pPr>
+      <w:rPr>
+        <w:rFonts w:ascii="Symbol" w:hAnsi="Symbol" w:hint="default"/>
+      </w:rPr>
+    </w:lvl>
+    <w:lvl w:ilvl="4" w:tplc="04070003" w:tentative="1">
+      <w:start w:val="1"/>
+      <w:numFmt w:val="bullet"/>
+      <w:lvlText w:val="o"/>
+      <w:lvlJc w:val="left"/>
+      <w:pPr>
+        <w:ind w:left="3600" w:hanging="360"/>
+      </w:pPr>
+      <w:rPr>
+        <w:rFonts w:ascii="Courier New" w:hAnsi="Courier New" w:cs="Courier New" w:hint="default"/>
+      </w:rPr>
+    </w:lvl>
+    <w:lvl w:ilvl="5" w:tplc="04070005" w:tentative="1">
+      <w:start w:val="1"/>
+      <w:numFmt w:val="bullet"/>
+      <w:lvlText w:val=""/>
+      <w:lvlJc w:val="left"/>
+      <w:pPr>
+        <w:ind w:left="4320" w:hanging="360"/>
+      </w:pPr>
+      <w:rPr>
+        <w:rFonts w:ascii="Wingdings" w:hAnsi="Wingdings" w:hint="default"/>
+      </w:rPr>
+    </w:lvl>
+    <w:lvl w:ilvl="6" w:tplc="04070001" w:tentative="1">
+      <w:start w:val="1"/>
+      <w:numFmt w:val="bullet"/>
+      <w:lvlText w:val=""/>
+      <w:lvlJc w:val="left"/>
+      <w:pPr>
+        <w:ind w:left="5040" w:hanging="360"/>
+      </w:pPr>
+      <w:rPr>
+        <w:rFonts w:ascii="Symbol" w:hAnsi="Symbol" w:hint="default"/>
+      </w:rPr>
+    </w:lvl>
+    <w:lvl w:ilvl="7" w:tplc="04070003" w:tentative="1">
+      <w:start w:val="1"/>
+      <w:numFmt w:val="bullet"/>
+      <w:lvlText w:val="o"/>
+      <w:lvlJc w:val="left"/>
+      <w:pPr>
+        <w:ind w:left="5760" w:hanging="360"/>
+      </w:pPr>
+      <w:rPr>
+        <w:rFonts w:ascii="Courier New" w:hAnsi="Courier New" w:cs="Courier New" w:hint="default"/>
+      </w:rPr>
+    </w:lvl>
+    <w:lvl w:ilvl="8" w:tplc="04070005" w:tentative="1">
+      <w:start w:val="1"/>
+      <w:numFmt w:val="bullet"/>
+      <w:lvlText w:val=""/>
+      <w:lvlJc w:val="left"/>
+      <w:pPr>
+        <w:ind w:left="6480" w:hanging="360"/>
+      </w:pPr>
+      <w:rPr>
+        <w:rFonts w:ascii="Wingdings" w:hAnsi="Wingdings" w:hint="default"/>
+      </w:rPr>
+    </w:lvl>
+  </w:abstractNum>
+  <w:abstractNum w:abstractNumId="3" w15:restartNumberingAfterBreak="0">
     <w:nsid w:val="62215233"/>
     <w:multiLevelType w:val="hybridMultilevel"/>
     <w:tmpl w:val="5A48EB10"/>
@@ -2055,10 +3151,13 @@
     <w:abstractNumId w:val="1"/>
   </w:num>
   <w:num w:numId="2" w16cid:durableId="1185511818">
-    <w:abstractNumId w:val="2"/>
+    <w:abstractNumId w:val="3"/>
   </w:num>
   <w:num w:numId="3" w16cid:durableId="1899168620">
     <w:abstractNumId w:val="0"/>
+  </w:num>
+  <w:num w:numId="4" w16cid:durableId="522867344">
+    <w:abstractNumId w:val="2"/>
   </w:num>
 </w:numbering>
 </file>

</xml_diff>